<commit_message>
Matt: Updated Iteration Plan, Deleted Old Outcomes. Forgot to clear when duplicating document.
</commit_message>
<xml_diff>
--- a/Iteration C-1/IterationPlan C1.docx
+++ b/Iteration C-1/IterationPlan C1.docx
@@ -401,10 +401,7 @@
           </w:tcPr>
           <w:p>
             <w:r>
-              <w:t>23</w:t>
-            </w:r>
-            <w:r>
-              <w:t>/07/2023</w:t>
+              <w:t>23/07/2023</w:t>
             </w:r>
           </w:p>
         </w:tc>
@@ -695,19 +692,7 @@
         <w:rPr>
           <w:b/>
         </w:rPr>
-        <w:t xml:space="preserve">Objective </w:t>
-      </w:r>
-      <w:r>
-        <w:rPr>
-          <w:b/>
-        </w:rPr>
-        <w:t>7</w:t>
-      </w:r>
-      <w:r>
-        <w:rPr>
-          <w:b/>
-        </w:rPr>
-        <w:t>:</w:t>
+        <w:t>Objective 7:</w:t>
       </w:r>
       <w:r>
         <w:t xml:space="preserve"> </w:t>
@@ -743,25 +728,10 @@
         <w:rPr>
           <w:b/>
         </w:rPr>
-        <w:t xml:space="preserve">Objective </w:t>
-      </w:r>
-      <w:r>
-        <w:rPr>
-          <w:b/>
-        </w:rPr>
-        <w:t>8</w:t>
-      </w:r>
-      <w:r>
-        <w:rPr>
-          <w:b/>
-        </w:rPr>
-        <w:t>:</w:t>
-      </w:r>
-      <w:r>
-        <w:t xml:space="preserve"> </w:t>
-      </w:r>
-      <w:r>
-        <w:t>Test and Record Results of test for work completed</w:t>
+        <w:t>Objective 8:</w:t>
+      </w:r>
+      <w:r>
+        <w:t xml:space="preserve"> Test and Record Results of test for work completed</w:t>
       </w:r>
       <w:r>
         <w:br/>
@@ -777,10 +747,7 @@
         <w:t>Criteria:</w:t>
       </w:r>
       <w:r>
-        <w:t xml:space="preserve"> </w:t>
-      </w:r>
-      <w:r>
-        <w:t>Test the work that you have done and show results on a document. Can then later combine them together</w:t>
+        <w:t xml:space="preserve"> Test the work that you have done and show results on a document. Can then later combine them together</w:t>
       </w:r>
     </w:p>
     <w:p>
@@ -1431,12 +1398,6 @@
                 <w:rFonts w:ascii="Arial" w:eastAsia="Arial" w:hAnsi="Arial" w:cs="Arial"/>
               </w:rPr>
             </w:pPr>
-            <w:r>
-              <w:rPr>
-                <w:rFonts w:ascii="Arial" w:eastAsia="Arial" w:hAnsi="Arial" w:cs="Arial"/>
-              </w:rPr>
-              <w:t>The final test plan document has been completed. It clearly outlines how we will test our application.</w:t>
-            </w:r>
           </w:p>
         </w:tc>
         <w:tc>
@@ -1592,12 +1553,6 @@
                 <w:rFonts w:ascii="Arial" w:eastAsia="Arial" w:hAnsi="Arial" w:cs="Arial"/>
               </w:rPr>
             </w:pPr>
-            <w:r>
-              <w:rPr>
-                <w:rFonts w:ascii="Arial" w:eastAsia="Arial" w:hAnsi="Arial" w:cs="Arial"/>
-              </w:rPr>
-              <w:t>Risk list completed with updated risks as well as changed outcomes for previous risks. Some risks have been left open due to current issues and or risks that need to be addressed.</w:t>
-            </w:r>
           </w:p>
         </w:tc>
         <w:tc>
@@ -1735,10 +1690,7 @@
               <w:widowControl/>
             </w:pPr>
             <w:r>
-              <w:t>Develop Firebase Table to Store User To-Do’</w:t>
-            </w:r>
-            <w:r>
-              <w:t>s</w:t>
+              <w:t>Develop Firebase Table to Store User To-Do’s</w:t>
             </w:r>
           </w:p>
         </w:tc>
@@ -1769,7 +1721,7 @@
               </w:rPr>
             </w:pPr>
             <w:r>
-              <w:t>NOT STARTED</w:t>
+              <w:t>IN PROGRESS</w:t>
             </w:r>
           </w:p>
         </w:tc>
@@ -1911,12 +1863,6 @@
                 <w:rFonts w:ascii="Arial" w:eastAsia="Arial" w:hAnsi="Arial" w:cs="Arial"/>
               </w:rPr>
             </w:pPr>
-            <w:r>
-              <w:rPr>
-                <w:rFonts w:ascii="Arial" w:eastAsia="Arial" w:hAnsi="Arial" w:cs="Arial"/>
-              </w:rPr>
-              <w:t>Researched heavily into testing but could not figure out how to do it before the deadline, no unit or integration tests to show</w:t>
-            </w:r>
           </w:p>
         </w:tc>
         <w:tc>
@@ -2066,9 +2012,6 @@
             <w:pPr>
               <w:widowControl/>
             </w:pPr>
-            <w:r>
-              <w:t>Delivered and work on finish component and class diagram of our software. Collected data and completed documents including: Systems interconnection model, Use case inventory, App manual, Android studio installation manual to run program, Software functionality, version control mp4 file, software dependency diagram. Re-made c4</w:t>
-            </w:r>
           </w:p>
         </w:tc>
         <w:tc>
@@ -2224,9 +2167,6 @@
             <w:pPr>
               <w:widowControl/>
             </w:pPr>
-            <w:r>
-              <w:t>The assessment document accurately reflects the current state of the project, including the risk and issues the team is facing.</w:t>
-            </w:r>
           </w:p>
         </w:tc>
         <w:tc>
@@ -2349,7 +2289,6 @@
               <w:rPr>
                 <w:rFonts w:ascii="Arial" w:eastAsia="Arial" w:hAnsi="Arial" w:cs="Arial"/>
               </w:rPr>
-              <w:lastRenderedPageBreak/>
               <w:t>7.0</w:t>
             </w:r>
           </w:p>

</xml_diff>

<commit_message>
Matt: Updated and Added to C1 and C2 Iteration Plans Respectively.
</commit_message>
<xml_diff>
--- a/Iteration C-1/IterationPlan C1.docx
+++ b/Iteration C-1/IterationPlan C1.docx
@@ -1369,7 +1369,25 @@
           <w:sz w:val="22"/>
           <w:szCs w:val="22"/>
         </w:rPr>
-        <w:t xml:space="preserve"> Develop The Profile View page showing the profile information and some basic stats like number of completed to do’s </w:t>
+        <w:t xml:space="preserve"> Develop </w:t>
+      </w:r>
+      <w:proofErr w:type="gramStart"/>
+      <w:r>
+        <w:rPr>
+          <w:color w:val="000000"/>
+          <w:sz w:val="22"/>
+          <w:szCs w:val="22"/>
+        </w:rPr>
+        <w:t>The</w:t>
+      </w:r>
+      <w:proofErr w:type="gramEnd"/>
+      <w:r>
+        <w:rPr>
+          <w:color w:val="000000"/>
+          <w:sz w:val="22"/>
+          <w:szCs w:val="22"/>
+        </w:rPr>
+        <w:t xml:space="preserve"> Profile View page showing the profile information and some basic stats like number of completed to do’s </w:t>
       </w:r>
       <w:r>
         <w:rPr>
@@ -1635,13 +1653,23 @@
           <w:szCs w:val="22"/>
         </w:rPr>
       </w:pPr>
+      <w:proofErr w:type="gramStart"/>
       <w:r>
         <w:rPr>
           <w:rFonts w:ascii="Arial" w:eastAsia="Arial" w:hAnsi="Arial" w:cs="Arial"/>
           <w:sz w:val="18"/>
           <w:szCs w:val="18"/>
         </w:rPr>
-        <w:t>FBI{num} = Firebase Authentication Issue</w:t>
+        <w:t>FBI{</w:t>
+      </w:r>
+      <w:proofErr w:type="gramEnd"/>
+      <w:r>
+        <w:rPr>
+          <w:rFonts w:ascii="Arial" w:eastAsia="Arial" w:hAnsi="Arial" w:cs="Arial"/>
+          <w:sz w:val="18"/>
+          <w:szCs w:val="18"/>
+        </w:rPr>
+        <w:t>num} = Firebase Authentication Issue</w:t>
       </w:r>
     </w:p>
     <w:tbl>
@@ -2338,7 +2366,25 @@
                 <w:sz w:val="22"/>
                 <w:szCs w:val="22"/>
               </w:rPr>
-              <w:t>The navigation drawer now has all of the correct options available to the user after they have signed in.</w:t>
+              <w:t xml:space="preserve">The navigation drawer now has </w:t>
+            </w:r>
+            <w:proofErr w:type="gramStart"/>
+            <w:r>
+              <w:rPr>
+                <w:rFonts w:ascii="Arial" w:eastAsia="Arial" w:hAnsi="Arial" w:cs="Arial"/>
+                <w:sz w:val="22"/>
+                <w:szCs w:val="22"/>
+              </w:rPr>
+              <w:t>all of</w:t>
+            </w:r>
+            <w:proofErr w:type="gramEnd"/>
+            <w:r>
+              <w:rPr>
+                <w:rFonts w:ascii="Arial" w:eastAsia="Arial" w:hAnsi="Arial" w:cs="Arial"/>
+                <w:sz w:val="22"/>
+                <w:szCs w:val="22"/>
+              </w:rPr>
+              <w:t xml:space="preserve"> the correct options available to the user after they have signed in.</w:t>
             </w:r>
           </w:p>
         </w:tc>
@@ -2894,7 +2940,25 @@
                 <w:sz w:val="22"/>
                 <w:szCs w:val="22"/>
               </w:rPr>
-              <w:t>The navigation drawer now has all of the correct options available to the user after they have signed in.</w:t>
+              <w:t xml:space="preserve">The navigation drawer now has </w:t>
+            </w:r>
+            <w:proofErr w:type="gramStart"/>
+            <w:r>
+              <w:rPr>
+                <w:rFonts w:ascii="Arial" w:eastAsia="Arial" w:hAnsi="Arial" w:cs="Arial"/>
+                <w:sz w:val="22"/>
+                <w:szCs w:val="22"/>
+              </w:rPr>
+              <w:t>all of</w:t>
+            </w:r>
+            <w:proofErr w:type="gramEnd"/>
+            <w:r>
+              <w:rPr>
+                <w:rFonts w:ascii="Arial" w:eastAsia="Arial" w:hAnsi="Arial" w:cs="Arial"/>
+                <w:sz w:val="22"/>
+                <w:szCs w:val="22"/>
+              </w:rPr>
+              <w:t xml:space="preserve"> the correct options available to the user after they have signed in.</w:t>
             </w:r>
           </w:p>
         </w:tc>
@@ -4614,6 +4678,15 @@
                 <w:szCs w:val="22"/>
               </w:rPr>
             </w:pPr>
+            <w:r>
+              <w:rPr>
+                <w:rFonts w:ascii="Calibri" w:eastAsia="Calibri" w:hAnsi="Calibri" w:cs="Calibri"/>
+                <w:color w:val="000000"/>
+                <w:sz w:val="22"/>
+                <w:szCs w:val="22"/>
+              </w:rPr>
+              <w:t>Changed Objective to creating a local history instead of Cloud History.</w:t>
+            </w:r>
           </w:p>
         </w:tc>
         <w:tc>
@@ -4645,7 +4718,7 @@
                 <w:sz w:val="22"/>
                 <w:szCs w:val="22"/>
               </w:rPr>
-              <w:t>IN PROGRESS</w:t>
+              <w:t>-</w:t>
             </w:r>
           </w:p>
         </w:tc>
@@ -4707,12 +4780,10 @@
             </w:pPr>
             <w:r>
               <w:rPr>
-                <w:rFonts w:ascii="Arial" w:eastAsia="Arial" w:hAnsi="Arial" w:cs="Arial"/>
-                <w:color w:val="000000"/>
-                <w:sz w:val="22"/>
-                <w:szCs w:val="22"/>
-              </w:rPr>
-              <w:t>5 Hours</w:t>
+                <w:sz w:val="22"/>
+                <w:szCs w:val="22"/>
+              </w:rPr>
+              <w:t>-</w:t>
             </w:r>
           </w:p>
         </w:tc>
@@ -4741,6 +4812,15 @@
                 <w:szCs w:val="22"/>
               </w:rPr>
             </w:pPr>
+            <w:r>
+              <w:rPr>
+                <w:rFonts w:ascii="Calibri" w:eastAsia="Calibri" w:hAnsi="Calibri" w:cs="Calibri"/>
+                <w:color w:val="000000"/>
+                <w:sz w:val="22"/>
+                <w:szCs w:val="22"/>
+              </w:rPr>
+              <w:t>-</w:t>
+            </w:r>
           </w:p>
         </w:tc>
         <w:tc>
@@ -4768,6 +4848,15 @@
                 <w:szCs w:val="22"/>
               </w:rPr>
             </w:pPr>
+            <w:r>
+              <w:rPr>
+                <w:rFonts w:ascii="Calibri" w:eastAsia="Calibri" w:hAnsi="Calibri" w:cs="Calibri"/>
+                <w:color w:val="000000"/>
+                <w:sz w:val="22"/>
+                <w:szCs w:val="22"/>
+              </w:rPr>
+              <w:t>-</w:t>
+            </w:r>
           </w:p>
         </w:tc>
       </w:tr>
@@ -4793,18 +4882,20 @@
           <w:p>
             <w:pPr>
               <w:rPr>
-                <w:sz w:val="22"/>
-                <w:szCs w:val="22"/>
-              </w:rPr>
-            </w:pPr>
-            <w:r>
-              <w:rPr>
                 <w:rFonts w:ascii="Arial" w:eastAsia="Arial" w:hAnsi="Arial" w:cs="Arial"/>
                 <w:color w:val="000000"/>
                 <w:sz w:val="22"/>
                 <w:szCs w:val="22"/>
               </w:rPr>
-              <w:t>4.0</w:t>
+            </w:pPr>
+            <w:r>
+              <w:rPr>
+                <w:rFonts w:ascii="Arial" w:eastAsia="Arial" w:hAnsi="Arial" w:cs="Arial"/>
+                <w:color w:val="000000"/>
+                <w:sz w:val="22"/>
+                <w:szCs w:val="22"/>
+              </w:rPr>
+              <w:t>3.1</w:t>
             </w:r>
           </w:p>
         </w:tc>
@@ -4827,17 +4918,18 @@
           <w:p>
             <w:pPr>
               <w:rPr>
-                <w:sz w:val="22"/>
-                <w:szCs w:val="22"/>
-              </w:rPr>
-            </w:pPr>
-            <w:r>
-              <w:rPr>
-                <w:color w:val="000000"/>
-                <w:sz w:val="22"/>
-                <w:szCs w:val="22"/>
-              </w:rPr>
-              <w:t>Develop Logic for To-Do Cloud Setting</w:t>
+                <w:color w:val="000000"/>
+                <w:sz w:val="22"/>
+                <w:szCs w:val="22"/>
+              </w:rPr>
+            </w:pPr>
+            <w:r>
+              <w:rPr>
+                <w:color w:val="000000"/>
+                <w:sz w:val="22"/>
+                <w:szCs w:val="22"/>
+              </w:rPr>
+              <w:t>Modify Todo Object so it can accept completion Dates</w:t>
             </w:r>
           </w:p>
         </w:tc>
@@ -4865,6 +4957,15 @@
                 <w:szCs w:val="22"/>
               </w:rPr>
             </w:pPr>
+            <w:r>
+              <w:rPr>
+                <w:rFonts w:ascii="Calibri" w:eastAsia="Calibri" w:hAnsi="Calibri" w:cs="Calibri"/>
+                <w:color w:val="000000"/>
+                <w:sz w:val="22"/>
+                <w:szCs w:val="22"/>
+              </w:rPr>
+              <w:t>Changed Database and Todo Objects and related code so that it will accept a completion date</w:t>
+            </w:r>
           </w:p>
         </w:tc>
         <w:tc>
@@ -4886,18 +4987,21 @@
           <w:p>
             <w:pPr>
               <w:rPr>
-                <w:sz w:val="22"/>
-                <w:szCs w:val="22"/>
-              </w:rPr>
-            </w:pPr>
-            <w:r>
-              <w:rPr>
-                <w:color w:val="000000"/>
-                <w:sz w:val="22"/>
-                <w:szCs w:val="22"/>
-              </w:rPr>
-              <w:t>NOT STARTED</w:t>
-            </w:r>
+                <w:color w:val="000000"/>
+                <w:sz w:val="22"/>
+                <w:szCs w:val="22"/>
+              </w:rPr>
+            </w:pPr>
+            <w:hyperlink r:id="rId13" w:history="1">
+              <w:r>
+                <w:rPr>
+                  <w:rStyle w:val="Hyperlink"/>
+                  <w:sz w:val="22"/>
+                  <w:szCs w:val="22"/>
+                </w:rPr>
+                <w:t>COMPLETED</w:t>
+              </w:r>
+            </w:hyperlink>
           </w:p>
         </w:tc>
         <w:tc>
@@ -4919,17 +5023,19 @@
           <w:p>
             <w:pPr>
               <w:rPr>
-                <w:sz w:val="22"/>
-                <w:szCs w:val="22"/>
-              </w:rPr>
-            </w:pPr>
-            <w:r>
-              <w:rPr>
                 <w:rFonts w:ascii="Arial" w:eastAsia="Arial" w:hAnsi="Arial" w:cs="Arial"/>
                 <w:color w:val="000000"/>
                 <w:sz w:val="22"/>
                 <w:szCs w:val="22"/>
               </w:rPr>
+            </w:pPr>
+            <w:r>
+              <w:rPr>
+                <w:rFonts w:ascii="Arial" w:eastAsia="Arial" w:hAnsi="Arial" w:cs="Arial"/>
+                <w:color w:val="000000"/>
+                <w:sz w:val="22"/>
+                <w:szCs w:val="22"/>
+              </w:rPr>
               <w:t>Matt</w:t>
             </w:r>
           </w:p>
@@ -4952,18 +5058,20 @@
           <w:p>
             <w:pPr>
               <w:rPr>
-                <w:sz w:val="22"/>
-                <w:szCs w:val="22"/>
-              </w:rPr>
-            </w:pPr>
-            <w:r>
-              <w:rPr>
                 <w:rFonts w:ascii="Arial" w:eastAsia="Arial" w:hAnsi="Arial" w:cs="Arial"/>
                 <w:color w:val="000000"/>
                 <w:sz w:val="22"/>
                 <w:szCs w:val="22"/>
               </w:rPr>
-              <w:t>3 Hours</w:t>
+            </w:pPr>
+            <w:r>
+              <w:rPr>
+                <w:rFonts w:ascii="Arial" w:eastAsia="Arial" w:hAnsi="Arial" w:cs="Arial"/>
+                <w:color w:val="000000"/>
+                <w:sz w:val="22"/>
+                <w:szCs w:val="22"/>
+              </w:rPr>
+              <w:t>2 Hours</w:t>
             </w:r>
           </w:p>
         </w:tc>
@@ -4992,6 +5100,15 @@
                 <w:szCs w:val="22"/>
               </w:rPr>
             </w:pPr>
+            <w:r>
+              <w:rPr>
+                <w:rFonts w:ascii="Calibri" w:eastAsia="Calibri" w:hAnsi="Calibri" w:cs="Calibri"/>
+                <w:color w:val="000000"/>
+                <w:sz w:val="22"/>
+                <w:szCs w:val="22"/>
+              </w:rPr>
+              <w:t>2 Hours</w:t>
+            </w:r>
           </w:p>
         </w:tc>
         <w:tc>
@@ -5019,6 +5136,15 @@
                 <w:szCs w:val="22"/>
               </w:rPr>
             </w:pPr>
+            <w:r>
+              <w:rPr>
+                <w:rFonts w:ascii="Calibri" w:eastAsia="Calibri" w:hAnsi="Calibri" w:cs="Calibri"/>
+                <w:color w:val="000000"/>
+                <w:sz w:val="22"/>
+                <w:szCs w:val="22"/>
+              </w:rPr>
+              <w:t>0 hours</w:t>
+            </w:r>
           </w:p>
         </w:tc>
       </w:tr>
@@ -5044,18 +5170,20 @@
           <w:p>
             <w:pPr>
               <w:rPr>
-                <w:sz w:val="22"/>
-                <w:szCs w:val="22"/>
-              </w:rPr>
-            </w:pPr>
-            <w:r>
-              <w:rPr>
                 <w:rFonts w:ascii="Arial" w:eastAsia="Arial" w:hAnsi="Arial" w:cs="Arial"/>
                 <w:color w:val="000000"/>
                 <w:sz w:val="22"/>
                 <w:szCs w:val="22"/>
               </w:rPr>
-              <w:t>5.0</w:t>
+            </w:pPr>
+            <w:r>
+              <w:rPr>
+                <w:rFonts w:ascii="Arial" w:eastAsia="Arial" w:hAnsi="Arial" w:cs="Arial"/>
+                <w:color w:val="000000"/>
+                <w:sz w:val="22"/>
+                <w:szCs w:val="22"/>
+              </w:rPr>
+              <w:t>3.2</w:t>
             </w:r>
           </w:p>
         </w:tc>
@@ -5078,17 +5206,18 @@
           <w:p>
             <w:pPr>
               <w:rPr>
-                <w:sz w:val="22"/>
-                <w:szCs w:val="22"/>
-              </w:rPr>
-            </w:pPr>
-            <w:r>
-              <w:rPr>
-                <w:color w:val="000000"/>
-                <w:sz w:val="22"/>
-                <w:szCs w:val="22"/>
-              </w:rPr>
-              <w:t>Develop Help View</w:t>
+                <w:color w:val="000000"/>
+                <w:sz w:val="22"/>
+                <w:szCs w:val="22"/>
+              </w:rPr>
+            </w:pPr>
+            <w:r>
+              <w:rPr>
+                <w:color w:val="000000"/>
+                <w:sz w:val="22"/>
+                <w:szCs w:val="22"/>
+              </w:rPr>
+              <w:t>Completed Todo’s Appear in Todo Screen</w:t>
             </w:r>
           </w:p>
         </w:tc>
@@ -5116,6 +5245,66 @@
                 <w:szCs w:val="22"/>
               </w:rPr>
             </w:pPr>
+            <w:r>
+              <w:rPr>
+                <w:rFonts w:ascii="Calibri" w:eastAsia="Calibri" w:hAnsi="Calibri" w:cs="Calibri"/>
+                <w:color w:val="000000"/>
+                <w:sz w:val="22"/>
+                <w:szCs w:val="22"/>
+              </w:rPr>
+              <w:t xml:space="preserve">Developed a Completed Todo Screen where Completed </w:t>
+            </w:r>
+            <w:proofErr w:type="spellStart"/>
+            <w:r>
+              <w:rPr>
+                <w:rFonts w:ascii="Calibri" w:eastAsia="Calibri" w:hAnsi="Calibri" w:cs="Calibri"/>
+                <w:color w:val="000000"/>
+                <w:sz w:val="22"/>
+                <w:szCs w:val="22"/>
+              </w:rPr>
+              <w:t>Todos</w:t>
+            </w:r>
+            <w:proofErr w:type="spellEnd"/>
+            <w:r>
+              <w:rPr>
+                <w:rFonts w:ascii="Calibri" w:eastAsia="Calibri" w:hAnsi="Calibri" w:cs="Calibri"/>
+                <w:color w:val="000000"/>
+                <w:sz w:val="22"/>
+                <w:szCs w:val="22"/>
+              </w:rPr>
+              <w:t xml:space="preserve"> display. Also made it so that the Home/</w:t>
+            </w:r>
+            <w:proofErr w:type="spellStart"/>
+            <w:r>
+              <w:rPr>
+                <w:rFonts w:ascii="Calibri" w:eastAsia="Calibri" w:hAnsi="Calibri" w:cs="Calibri"/>
+                <w:color w:val="000000"/>
+                <w:sz w:val="22"/>
+                <w:szCs w:val="22"/>
+              </w:rPr>
+              <w:t>Todoscreen</w:t>
+            </w:r>
+            <w:proofErr w:type="spellEnd"/>
+            <w:r>
+              <w:rPr>
+                <w:rFonts w:ascii="Calibri" w:eastAsia="Calibri" w:hAnsi="Calibri" w:cs="Calibri"/>
+                <w:color w:val="000000"/>
+                <w:sz w:val="22"/>
+                <w:szCs w:val="22"/>
+              </w:rPr>
+              <w:t xml:space="preserve"> only shows incomplete </w:t>
+            </w:r>
+            <w:proofErr w:type="spellStart"/>
+            <w:r>
+              <w:rPr>
+                <w:rFonts w:ascii="Calibri" w:eastAsia="Calibri" w:hAnsi="Calibri" w:cs="Calibri"/>
+                <w:color w:val="000000"/>
+                <w:sz w:val="22"/>
+                <w:szCs w:val="22"/>
+              </w:rPr>
+              <w:t>Todos</w:t>
+            </w:r>
+            <w:proofErr w:type="spellEnd"/>
           </w:p>
         </w:tc>
         <w:tc>
@@ -5137,18 +5326,21 @@
           <w:p>
             <w:pPr>
               <w:rPr>
-                <w:sz w:val="22"/>
-                <w:szCs w:val="22"/>
-              </w:rPr>
-            </w:pPr>
-            <w:r>
-              <w:rPr>
-                <w:color w:val="000000"/>
-                <w:sz w:val="22"/>
-                <w:szCs w:val="22"/>
-              </w:rPr>
-              <w:t>NOT STARTED</w:t>
-            </w:r>
+                <w:color w:val="000000"/>
+                <w:sz w:val="22"/>
+                <w:szCs w:val="22"/>
+              </w:rPr>
+            </w:pPr>
+            <w:hyperlink r:id="rId14" w:history="1">
+              <w:r>
+                <w:rPr>
+                  <w:rStyle w:val="Hyperlink"/>
+                  <w:sz w:val="22"/>
+                  <w:szCs w:val="22"/>
+                </w:rPr>
+                <w:t>COMPLETED</w:t>
+              </w:r>
+            </w:hyperlink>
           </w:p>
         </w:tc>
         <w:tc>
@@ -5170,18 +5362,20 @@
           <w:p>
             <w:pPr>
               <w:rPr>
-                <w:sz w:val="22"/>
-                <w:szCs w:val="22"/>
-              </w:rPr>
-            </w:pPr>
-            <w:r>
-              <w:rPr>
                 <w:rFonts w:ascii="Arial" w:eastAsia="Arial" w:hAnsi="Arial" w:cs="Arial"/>
                 <w:color w:val="000000"/>
                 <w:sz w:val="22"/>
                 <w:szCs w:val="22"/>
               </w:rPr>
-              <w:t>Deepak</w:t>
+            </w:pPr>
+            <w:r>
+              <w:rPr>
+                <w:rFonts w:ascii="Arial" w:eastAsia="Arial" w:hAnsi="Arial" w:cs="Arial"/>
+                <w:color w:val="000000"/>
+                <w:sz w:val="22"/>
+                <w:szCs w:val="22"/>
+              </w:rPr>
+              <w:t>Matt</w:t>
             </w:r>
           </w:p>
         </w:tc>
@@ -5203,17 +5397,19 @@
           <w:p>
             <w:pPr>
               <w:rPr>
-                <w:sz w:val="22"/>
-                <w:szCs w:val="22"/>
-              </w:rPr>
-            </w:pPr>
-            <w:r>
-              <w:rPr>
                 <w:rFonts w:ascii="Arial" w:eastAsia="Arial" w:hAnsi="Arial" w:cs="Arial"/>
                 <w:color w:val="000000"/>
                 <w:sz w:val="22"/>
                 <w:szCs w:val="22"/>
               </w:rPr>
+            </w:pPr>
+            <w:r>
+              <w:rPr>
+                <w:rFonts w:ascii="Arial" w:eastAsia="Arial" w:hAnsi="Arial" w:cs="Arial"/>
+                <w:color w:val="000000"/>
+                <w:sz w:val="22"/>
+                <w:szCs w:val="22"/>
+              </w:rPr>
               <w:t>3 Hours</w:t>
             </w:r>
           </w:p>
@@ -5243,6 +5439,15 @@
                 <w:szCs w:val="22"/>
               </w:rPr>
             </w:pPr>
+            <w:r>
+              <w:rPr>
+                <w:rFonts w:ascii="Calibri" w:eastAsia="Calibri" w:hAnsi="Calibri" w:cs="Calibri"/>
+                <w:color w:val="000000"/>
+                <w:sz w:val="22"/>
+                <w:szCs w:val="22"/>
+              </w:rPr>
+              <w:t>3 Hours</w:t>
+            </w:r>
           </w:p>
         </w:tc>
         <w:tc>
@@ -5264,18 +5469,20 @@
           <w:p>
             <w:pPr>
               <w:rPr>
-                <w:sz w:val="22"/>
-                <w:szCs w:val="22"/>
-              </w:rPr>
-            </w:pPr>
-            <w:r>
-              <w:rPr>
-                <w:rFonts w:ascii="Arial" w:eastAsia="Arial" w:hAnsi="Arial" w:cs="Arial"/>
-                <w:color w:val="000000"/>
-                <w:sz w:val="22"/>
-                <w:szCs w:val="22"/>
-              </w:rPr>
-              <w:t xml:space="preserve"> </w:t>
+                <w:rFonts w:ascii="Calibri" w:eastAsia="Calibri" w:hAnsi="Calibri" w:cs="Calibri"/>
+                <w:color w:val="000000"/>
+                <w:sz w:val="22"/>
+                <w:szCs w:val="22"/>
+              </w:rPr>
+            </w:pPr>
+            <w:r>
+              <w:rPr>
+                <w:rFonts w:ascii="Calibri" w:eastAsia="Calibri" w:hAnsi="Calibri" w:cs="Calibri"/>
+                <w:color w:val="000000"/>
+                <w:sz w:val="22"/>
+                <w:szCs w:val="22"/>
+              </w:rPr>
+              <w:t>0 hours</w:t>
             </w:r>
           </w:p>
         </w:tc>
@@ -5302,18 +5509,20 @@
           <w:p>
             <w:pPr>
               <w:rPr>
-                <w:sz w:val="22"/>
-                <w:szCs w:val="22"/>
-              </w:rPr>
-            </w:pPr>
-            <w:r>
-              <w:rPr>
                 <w:rFonts w:ascii="Arial" w:eastAsia="Arial" w:hAnsi="Arial" w:cs="Arial"/>
                 <w:color w:val="000000"/>
                 <w:sz w:val="22"/>
                 <w:szCs w:val="22"/>
               </w:rPr>
-              <w:t>6.0</w:t>
+            </w:pPr>
+            <w:r>
+              <w:rPr>
+                <w:rFonts w:ascii="Arial" w:eastAsia="Arial" w:hAnsi="Arial" w:cs="Arial"/>
+                <w:color w:val="000000"/>
+                <w:sz w:val="22"/>
+                <w:szCs w:val="22"/>
+              </w:rPr>
+              <w:t>3.3</w:t>
             </w:r>
           </w:p>
         </w:tc>
@@ -5336,17 +5545,36 @@
           <w:p>
             <w:pPr>
               <w:rPr>
-                <w:sz w:val="22"/>
-                <w:szCs w:val="22"/>
-              </w:rPr>
-            </w:pPr>
-            <w:r>
-              <w:rPr>
-                <w:color w:val="000000"/>
-                <w:sz w:val="22"/>
-                <w:szCs w:val="22"/>
-              </w:rPr>
-              <w:t>Develop User Profile View</w:t>
+                <w:color w:val="000000"/>
+                <w:sz w:val="22"/>
+                <w:szCs w:val="22"/>
+              </w:rPr>
+            </w:pPr>
+            <w:r>
+              <w:rPr>
+                <w:color w:val="000000"/>
+                <w:sz w:val="22"/>
+                <w:szCs w:val="22"/>
+              </w:rPr>
+              <w:t xml:space="preserve">Fix Issue where Completed Screen would crash when there was active </w:t>
+            </w:r>
+            <w:proofErr w:type="spellStart"/>
+            <w:r>
+              <w:rPr>
+                <w:color w:val="000000"/>
+                <w:sz w:val="22"/>
+                <w:szCs w:val="22"/>
+              </w:rPr>
+              <w:t>todos</w:t>
+            </w:r>
+            <w:proofErr w:type="spellEnd"/>
+            <w:r>
+              <w:rPr>
+                <w:color w:val="000000"/>
+                <w:sz w:val="22"/>
+                <w:szCs w:val="22"/>
+              </w:rPr>
+              <w:t>.</w:t>
             </w:r>
           </w:p>
         </w:tc>
@@ -5374,6 +5602,74 @@
                 <w:szCs w:val="22"/>
               </w:rPr>
             </w:pPr>
+            <w:r>
+              <w:rPr>
+                <w:rFonts w:ascii="Calibri" w:eastAsia="Calibri" w:hAnsi="Calibri" w:cs="Calibri"/>
+                <w:color w:val="000000"/>
+                <w:sz w:val="22"/>
+                <w:szCs w:val="22"/>
+              </w:rPr>
+              <w:t xml:space="preserve">Fixed a bug where there the completion screen crashed the app when there was </w:t>
+            </w:r>
+            <w:r>
+              <w:rPr>
+                <w:rFonts w:ascii="Calibri" w:eastAsia="Calibri" w:hAnsi="Calibri" w:cs="Calibri"/>
+                <w:color w:val="000000"/>
+                <w:sz w:val="22"/>
+                <w:szCs w:val="22"/>
+              </w:rPr>
+              <w:t xml:space="preserve">active </w:t>
+            </w:r>
+            <w:proofErr w:type="spellStart"/>
+            <w:r>
+              <w:rPr>
+                <w:rFonts w:ascii="Calibri" w:eastAsia="Calibri" w:hAnsi="Calibri" w:cs="Calibri"/>
+                <w:color w:val="000000"/>
+                <w:sz w:val="22"/>
+                <w:szCs w:val="22"/>
+              </w:rPr>
+              <w:t>todos</w:t>
+            </w:r>
+            <w:proofErr w:type="spellEnd"/>
+            <w:r>
+              <w:rPr>
+                <w:rFonts w:ascii="Calibri" w:eastAsia="Calibri" w:hAnsi="Calibri" w:cs="Calibri"/>
+                <w:color w:val="000000"/>
+                <w:sz w:val="22"/>
+                <w:szCs w:val="22"/>
+              </w:rPr>
+              <w:t>. Completion Screen now displays only completed Tasks and the Home/</w:t>
+            </w:r>
+            <w:proofErr w:type="spellStart"/>
+            <w:r>
+              <w:rPr>
+                <w:rFonts w:ascii="Calibri" w:eastAsia="Calibri" w:hAnsi="Calibri" w:cs="Calibri"/>
+                <w:color w:val="000000"/>
+                <w:sz w:val="22"/>
+                <w:szCs w:val="22"/>
+              </w:rPr>
+              <w:t>Todoscreen</w:t>
+            </w:r>
+            <w:proofErr w:type="spellEnd"/>
+            <w:r>
+              <w:rPr>
+                <w:rFonts w:ascii="Calibri" w:eastAsia="Calibri" w:hAnsi="Calibri" w:cs="Calibri"/>
+                <w:color w:val="000000"/>
+                <w:sz w:val="22"/>
+                <w:szCs w:val="22"/>
+              </w:rPr>
+              <w:t xml:space="preserve"> </w:t>
+            </w:r>
+            <w:r>
+              <w:rPr>
+                <w:rFonts w:ascii="Calibri" w:eastAsia="Calibri" w:hAnsi="Calibri" w:cs="Calibri"/>
+                <w:color w:val="000000"/>
+                <w:sz w:val="22"/>
+                <w:szCs w:val="22"/>
+              </w:rPr>
+              <w:lastRenderedPageBreak/>
+              <w:t>shows only incomplete Tasks. Ready For Review</w:t>
+            </w:r>
           </w:p>
         </w:tc>
         <w:tc>
@@ -5395,18 +5691,21 @@
           <w:p>
             <w:pPr>
               <w:rPr>
-                <w:sz w:val="22"/>
-                <w:szCs w:val="22"/>
-              </w:rPr>
-            </w:pPr>
-            <w:r>
-              <w:rPr>
-                <w:color w:val="000000"/>
-                <w:sz w:val="22"/>
-                <w:szCs w:val="22"/>
-              </w:rPr>
-              <w:t>NOT STARTED</w:t>
-            </w:r>
+                <w:color w:val="000000"/>
+                <w:sz w:val="22"/>
+                <w:szCs w:val="22"/>
+              </w:rPr>
+            </w:pPr>
+            <w:hyperlink r:id="rId15" w:history="1">
+              <w:r>
+                <w:rPr>
+                  <w:rStyle w:val="Hyperlink"/>
+                  <w:sz w:val="22"/>
+                  <w:szCs w:val="22"/>
+                </w:rPr>
+                <w:t>COMPLETED</w:t>
+              </w:r>
+            </w:hyperlink>
           </w:p>
         </w:tc>
         <w:tc>
@@ -5428,18 +5727,20 @@
           <w:p>
             <w:pPr>
               <w:rPr>
-                <w:sz w:val="22"/>
-                <w:szCs w:val="22"/>
-              </w:rPr>
-            </w:pPr>
-            <w:r>
-              <w:rPr>
                 <w:rFonts w:ascii="Arial" w:eastAsia="Arial" w:hAnsi="Arial" w:cs="Arial"/>
                 <w:color w:val="000000"/>
                 <w:sz w:val="22"/>
                 <w:szCs w:val="22"/>
               </w:rPr>
-              <w:t>Deepak</w:t>
+            </w:pPr>
+            <w:r>
+              <w:rPr>
+                <w:rFonts w:ascii="Arial" w:eastAsia="Arial" w:hAnsi="Arial" w:cs="Arial"/>
+                <w:color w:val="000000"/>
+                <w:sz w:val="22"/>
+                <w:szCs w:val="22"/>
+              </w:rPr>
+              <w:t>Matt</w:t>
             </w:r>
           </w:p>
         </w:tc>
@@ -5461,18 +5762,20 @@
           <w:p>
             <w:pPr>
               <w:rPr>
-                <w:sz w:val="22"/>
-                <w:szCs w:val="22"/>
-              </w:rPr>
-            </w:pPr>
-            <w:r>
-              <w:rPr>
                 <w:rFonts w:ascii="Arial" w:eastAsia="Arial" w:hAnsi="Arial" w:cs="Arial"/>
                 <w:color w:val="000000"/>
                 <w:sz w:val="22"/>
                 <w:szCs w:val="22"/>
               </w:rPr>
-              <w:t>5 Hours</w:t>
+            </w:pPr>
+            <w:r>
+              <w:rPr>
+                <w:rFonts w:ascii="Arial" w:eastAsia="Arial" w:hAnsi="Arial" w:cs="Arial"/>
+                <w:color w:val="000000"/>
+                <w:sz w:val="22"/>
+                <w:szCs w:val="22"/>
+              </w:rPr>
+              <w:t>2</w:t>
             </w:r>
           </w:p>
         </w:tc>
@@ -5501,6 +5804,15 @@
                 <w:szCs w:val="22"/>
               </w:rPr>
             </w:pPr>
+            <w:r>
+              <w:rPr>
+                <w:rFonts w:ascii="Calibri" w:eastAsia="Calibri" w:hAnsi="Calibri" w:cs="Calibri"/>
+                <w:color w:val="000000"/>
+                <w:sz w:val="22"/>
+                <w:szCs w:val="22"/>
+              </w:rPr>
+              <w:t>12 Hours</w:t>
+            </w:r>
           </w:p>
         </w:tc>
         <w:tc>
@@ -5528,6 +5840,15 @@
                 <w:szCs w:val="22"/>
               </w:rPr>
             </w:pPr>
+            <w:r>
+              <w:rPr>
+                <w:rFonts w:ascii="Calibri" w:eastAsia="Calibri" w:hAnsi="Calibri" w:cs="Calibri"/>
+                <w:color w:val="000000"/>
+                <w:sz w:val="22"/>
+                <w:szCs w:val="22"/>
+              </w:rPr>
+              <w:t>-10 Hours</w:t>
+            </w:r>
           </w:p>
         </w:tc>
       </w:tr>
@@ -5564,7 +5885,7 @@
                 <w:sz w:val="22"/>
                 <w:szCs w:val="22"/>
               </w:rPr>
-              <w:t>7.0</w:t>
+              <w:t>4.0</w:t>
             </w:r>
           </w:p>
         </w:tc>
@@ -5597,7 +5918,7 @@
                 <w:sz w:val="22"/>
                 <w:szCs w:val="22"/>
               </w:rPr>
-              <w:t>Continue to add to rewards screen</w:t>
+              <w:t>Develop Logic for To-Do Cloud Setting</w:t>
             </w:r>
           </w:p>
         </w:tc>
@@ -5625,6 +5946,15 @@
                 <w:szCs w:val="22"/>
               </w:rPr>
             </w:pPr>
+            <w:r>
+              <w:rPr>
+                <w:rFonts w:ascii="Calibri" w:eastAsia="Calibri" w:hAnsi="Calibri" w:cs="Calibri"/>
+                <w:color w:val="000000"/>
+                <w:sz w:val="22"/>
+                <w:szCs w:val="22"/>
+              </w:rPr>
+              <w:t>As there is no cloud storage for completed data, this objective is abandoned</w:t>
+            </w:r>
           </w:p>
         </w:tc>
         <w:tc>
@@ -5656,7 +5986,7 @@
                 <w:sz w:val="22"/>
                 <w:szCs w:val="22"/>
               </w:rPr>
-              <w:t>NOT STARTED</w:t>
+              <w:t>ABANDONED</w:t>
             </w:r>
           </w:p>
         </w:tc>
@@ -5723,7 +6053,7 @@
                 <w:sz w:val="22"/>
                 <w:szCs w:val="22"/>
               </w:rPr>
-              <w:t>3</w:t>
+              <w:t>3 Hours</w:t>
             </w:r>
           </w:p>
         </w:tc>
@@ -5752,6 +6082,15 @@
                 <w:szCs w:val="22"/>
               </w:rPr>
             </w:pPr>
+            <w:r>
+              <w:rPr>
+                <w:rFonts w:ascii="Calibri" w:eastAsia="Calibri" w:hAnsi="Calibri" w:cs="Calibri"/>
+                <w:color w:val="000000"/>
+                <w:sz w:val="22"/>
+                <w:szCs w:val="22"/>
+              </w:rPr>
+              <w:t>-</w:t>
+            </w:r>
           </w:p>
         </w:tc>
         <w:tc>
@@ -5779,6 +6118,15 @@
                 <w:szCs w:val="22"/>
               </w:rPr>
             </w:pPr>
+            <w:r>
+              <w:rPr>
+                <w:rFonts w:ascii="Calibri" w:eastAsia="Calibri" w:hAnsi="Calibri" w:cs="Calibri"/>
+                <w:color w:val="000000"/>
+                <w:sz w:val="22"/>
+                <w:szCs w:val="22"/>
+              </w:rPr>
+              <w:t>-</w:t>
+            </w:r>
           </w:p>
         </w:tc>
       </w:tr>
@@ -5815,6 +6163,766 @@
                 <w:sz w:val="22"/>
                 <w:szCs w:val="22"/>
               </w:rPr>
+              <w:t>5.0</w:t>
+            </w:r>
+          </w:p>
+        </w:tc>
+        <w:tc>
+          <w:tcPr>
+            <w:tcW w:w="2234" w:type="dxa"/>
+            <w:tcBorders>
+              <w:top w:val="single" w:sz="4" w:space="0" w:color="000000"/>
+              <w:left w:val="single" w:sz="4" w:space="0" w:color="000000"/>
+              <w:bottom w:val="single" w:sz="4" w:space="0" w:color="000000"/>
+              <w:right w:val="single" w:sz="4" w:space="0" w:color="000000"/>
+            </w:tcBorders>
+            <w:shd w:val="clear" w:color="auto" w:fill="auto"/>
+            <w:tcMar>
+              <w:left w:w="114" w:type="dxa"/>
+              <w:right w:w="114" w:type="dxa"/>
+            </w:tcMar>
+            <w:vAlign w:val="bottom"/>
+          </w:tcPr>
+          <w:p>
+            <w:pPr>
+              <w:rPr>
+                <w:sz w:val="22"/>
+                <w:szCs w:val="22"/>
+              </w:rPr>
+            </w:pPr>
+            <w:r>
+              <w:rPr>
+                <w:color w:val="000000"/>
+                <w:sz w:val="22"/>
+                <w:szCs w:val="22"/>
+              </w:rPr>
+              <w:t>Develop Help View</w:t>
+            </w:r>
+          </w:p>
+        </w:tc>
+        <w:tc>
+          <w:tcPr>
+            <w:tcW w:w="2355" w:type="dxa"/>
+            <w:tcBorders>
+              <w:top w:val="single" w:sz="4" w:space="0" w:color="000000"/>
+              <w:left w:val="single" w:sz="4" w:space="0" w:color="000000"/>
+              <w:bottom w:val="single" w:sz="4" w:space="0" w:color="000000"/>
+              <w:right w:val="single" w:sz="4" w:space="0" w:color="000000"/>
+            </w:tcBorders>
+            <w:shd w:val="clear" w:color="auto" w:fill="FFFFFF"/>
+            <w:tcMar>
+              <w:left w:w="114" w:type="dxa"/>
+              <w:right w:w="114" w:type="dxa"/>
+            </w:tcMar>
+          </w:tcPr>
+          <w:p>
+            <w:pPr>
+              <w:rPr>
+                <w:rFonts w:ascii="Calibri" w:eastAsia="Calibri" w:hAnsi="Calibri" w:cs="Calibri"/>
+                <w:color w:val="000000"/>
+                <w:sz w:val="22"/>
+                <w:szCs w:val="22"/>
+              </w:rPr>
+            </w:pPr>
+          </w:p>
+        </w:tc>
+        <w:tc>
+          <w:tcPr>
+            <w:tcW w:w="1665" w:type="dxa"/>
+            <w:tcBorders>
+              <w:top w:val="single" w:sz="4" w:space="0" w:color="000000"/>
+              <w:left w:val="single" w:sz="4" w:space="0" w:color="000000"/>
+              <w:bottom w:val="single" w:sz="4" w:space="0" w:color="000000"/>
+              <w:right w:val="single" w:sz="4" w:space="0" w:color="000000"/>
+            </w:tcBorders>
+            <w:shd w:val="clear" w:color="auto" w:fill="auto"/>
+            <w:tcMar>
+              <w:left w:w="114" w:type="dxa"/>
+              <w:right w:w="114" w:type="dxa"/>
+            </w:tcMar>
+            <w:vAlign w:val="bottom"/>
+          </w:tcPr>
+          <w:p>
+            <w:pPr>
+              <w:rPr>
+                <w:sz w:val="22"/>
+                <w:szCs w:val="22"/>
+              </w:rPr>
+            </w:pPr>
+            <w:r>
+              <w:rPr>
+                <w:color w:val="000000"/>
+                <w:sz w:val="22"/>
+                <w:szCs w:val="22"/>
+              </w:rPr>
+              <w:t>NOT STARTED</w:t>
+            </w:r>
+          </w:p>
+        </w:tc>
+        <w:tc>
+          <w:tcPr>
+            <w:tcW w:w="900" w:type="dxa"/>
+            <w:tcBorders>
+              <w:top w:val="single" w:sz="4" w:space="0" w:color="000000"/>
+              <w:left w:val="single" w:sz="4" w:space="0" w:color="000000"/>
+              <w:bottom w:val="single" w:sz="4" w:space="0" w:color="000000"/>
+              <w:right w:val="single" w:sz="4" w:space="0" w:color="000000"/>
+            </w:tcBorders>
+            <w:shd w:val="clear" w:color="auto" w:fill="auto"/>
+            <w:tcMar>
+              <w:left w:w="114" w:type="dxa"/>
+              <w:right w:w="114" w:type="dxa"/>
+            </w:tcMar>
+            <w:vAlign w:val="bottom"/>
+          </w:tcPr>
+          <w:p>
+            <w:pPr>
+              <w:rPr>
+                <w:sz w:val="22"/>
+                <w:szCs w:val="22"/>
+              </w:rPr>
+            </w:pPr>
+            <w:r>
+              <w:rPr>
+                <w:rFonts w:ascii="Arial" w:eastAsia="Arial" w:hAnsi="Arial" w:cs="Arial"/>
+                <w:color w:val="000000"/>
+                <w:sz w:val="22"/>
+                <w:szCs w:val="22"/>
+              </w:rPr>
+              <w:t>Deepak</w:t>
+            </w:r>
+          </w:p>
+        </w:tc>
+        <w:tc>
+          <w:tcPr>
+            <w:tcW w:w="915" w:type="dxa"/>
+            <w:tcBorders>
+              <w:top w:val="single" w:sz="4" w:space="0" w:color="000000"/>
+              <w:left w:val="single" w:sz="4" w:space="0" w:color="000000"/>
+              <w:bottom w:val="single" w:sz="4" w:space="0" w:color="000000"/>
+              <w:right w:val="single" w:sz="4" w:space="0" w:color="000000"/>
+            </w:tcBorders>
+            <w:shd w:val="clear" w:color="auto" w:fill="FFFFFF"/>
+            <w:tcMar>
+              <w:left w:w="114" w:type="dxa"/>
+              <w:right w:w="114" w:type="dxa"/>
+            </w:tcMar>
+          </w:tcPr>
+          <w:p>
+            <w:pPr>
+              <w:rPr>
+                <w:sz w:val="22"/>
+                <w:szCs w:val="22"/>
+              </w:rPr>
+            </w:pPr>
+            <w:r>
+              <w:rPr>
+                <w:rFonts w:ascii="Arial" w:eastAsia="Arial" w:hAnsi="Arial" w:cs="Arial"/>
+                <w:color w:val="000000"/>
+                <w:sz w:val="22"/>
+                <w:szCs w:val="22"/>
+              </w:rPr>
+              <w:t>3 Hours</w:t>
+            </w:r>
+          </w:p>
+        </w:tc>
+        <w:tc>
+          <w:tcPr>
+            <w:tcW w:w="1035" w:type="dxa"/>
+            <w:tcBorders>
+              <w:top w:val="single" w:sz="4" w:space="0" w:color="000000"/>
+              <w:left w:val="single" w:sz="4" w:space="0" w:color="000000"/>
+              <w:bottom w:val="single" w:sz="4" w:space="0" w:color="000000"/>
+              <w:right w:val="single" w:sz="4" w:space="0" w:color="000000"/>
+            </w:tcBorders>
+            <w:shd w:val="clear" w:color="auto" w:fill="auto"/>
+            <w:tcMar>
+              <w:left w:w="114" w:type="dxa"/>
+              <w:right w:w="114" w:type="dxa"/>
+            </w:tcMar>
+            <w:vAlign w:val="bottom"/>
+          </w:tcPr>
+          <w:p>
+            <w:pPr>
+              <w:rPr>
+                <w:rFonts w:ascii="Calibri" w:eastAsia="Calibri" w:hAnsi="Calibri" w:cs="Calibri"/>
+                <w:color w:val="000000"/>
+                <w:sz w:val="22"/>
+                <w:szCs w:val="22"/>
+              </w:rPr>
+            </w:pPr>
+          </w:p>
+        </w:tc>
+        <w:tc>
+          <w:tcPr>
+            <w:tcW w:w="990" w:type="dxa"/>
+            <w:tcBorders>
+              <w:top w:val="single" w:sz="4" w:space="0" w:color="000000"/>
+              <w:left w:val="single" w:sz="4" w:space="0" w:color="000000"/>
+              <w:bottom w:val="single" w:sz="4" w:space="0" w:color="000000"/>
+              <w:right w:val="single" w:sz="4" w:space="0" w:color="000000"/>
+            </w:tcBorders>
+            <w:shd w:val="clear" w:color="auto" w:fill="auto"/>
+            <w:tcMar>
+              <w:left w:w="114" w:type="dxa"/>
+              <w:right w:w="114" w:type="dxa"/>
+            </w:tcMar>
+            <w:vAlign w:val="bottom"/>
+          </w:tcPr>
+          <w:p>
+            <w:pPr>
+              <w:rPr>
+                <w:sz w:val="22"/>
+                <w:szCs w:val="22"/>
+              </w:rPr>
+            </w:pPr>
+            <w:r>
+              <w:rPr>
+                <w:rFonts w:ascii="Arial" w:eastAsia="Arial" w:hAnsi="Arial" w:cs="Arial"/>
+                <w:color w:val="000000"/>
+                <w:sz w:val="22"/>
+                <w:szCs w:val="22"/>
+              </w:rPr>
+              <w:t xml:space="preserve"> </w:t>
+            </w:r>
+          </w:p>
+        </w:tc>
+      </w:tr>
+      <w:tr>
+        <w:trPr>
+          <w:trHeight w:val="255"/>
+        </w:trPr>
+        <w:tc>
+          <w:tcPr>
+            <w:tcW w:w="840" w:type="dxa"/>
+            <w:tcBorders>
+              <w:top w:val="single" w:sz="4" w:space="0" w:color="000000"/>
+              <w:left w:val="single" w:sz="4" w:space="0" w:color="000000"/>
+              <w:bottom w:val="single" w:sz="4" w:space="0" w:color="000000"/>
+              <w:right w:val="single" w:sz="4" w:space="0" w:color="000000"/>
+            </w:tcBorders>
+            <w:shd w:val="clear" w:color="auto" w:fill="FFFFFF"/>
+            <w:tcMar>
+              <w:left w:w="114" w:type="dxa"/>
+              <w:right w:w="114" w:type="dxa"/>
+            </w:tcMar>
+          </w:tcPr>
+          <w:p>
+            <w:pPr>
+              <w:rPr>
+                <w:sz w:val="22"/>
+                <w:szCs w:val="22"/>
+              </w:rPr>
+            </w:pPr>
+            <w:r>
+              <w:rPr>
+                <w:rFonts w:ascii="Arial" w:eastAsia="Arial" w:hAnsi="Arial" w:cs="Arial"/>
+                <w:color w:val="000000"/>
+                <w:sz w:val="22"/>
+                <w:szCs w:val="22"/>
+              </w:rPr>
+              <w:t>6.0</w:t>
+            </w:r>
+          </w:p>
+        </w:tc>
+        <w:tc>
+          <w:tcPr>
+            <w:tcW w:w="2234" w:type="dxa"/>
+            <w:tcBorders>
+              <w:top w:val="single" w:sz="4" w:space="0" w:color="000000"/>
+              <w:left w:val="single" w:sz="4" w:space="0" w:color="000000"/>
+              <w:bottom w:val="single" w:sz="4" w:space="0" w:color="000000"/>
+              <w:right w:val="single" w:sz="4" w:space="0" w:color="000000"/>
+            </w:tcBorders>
+            <w:shd w:val="clear" w:color="auto" w:fill="auto"/>
+            <w:tcMar>
+              <w:left w:w="114" w:type="dxa"/>
+              <w:right w:w="114" w:type="dxa"/>
+            </w:tcMar>
+            <w:vAlign w:val="bottom"/>
+          </w:tcPr>
+          <w:p>
+            <w:pPr>
+              <w:rPr>
+                <w:sz w:val="22"/>
+                <w:szCs w:val="22"/>
+              </w:rPr>
+            </w:pPr>
+            <w:r>
+              <w:rPr>
+                <w:color w:val="000000"/>
+                <w:sz w:val="22"/>
+                <w:szCs w:val="22"/>
+              </w:rPr>
+              <w:t>Develop User Profile View</w:t>
+            </w:r>
+          </w:p>
+        </w:tc>
+        <w:tc>
+          <w:tcPr>
+            <w:tcW w:w="2355" w:type="dxa"/>
+            <w:tcBorders>
+              <w:top w:val="single" w:sz="4" w:space="0" w:color="000000"/>
+              <w:left w:val="single" w:sz="4" w:space="0" w:color="000000"/>
+              <w:bottom w:val="single" w:sz="4" w:space="0" w:color="000000"/>
+              <w:right w:val="single" w:sz="4" w:space="0" w:color="000000"/>
+            </w:tcBorders>
+            <w:shd w:val="clear" w:color="auto" w:fill="FFFFFF"/>
+            <w:tcMar>
+              <w:left w:w="114" w:type="dxa"/>
+              <w:right w:w="114" w:type="dxa"/>
+            </w:tcMar>
+          </w:tcPr>
+          <w:p>
+            <w:pPr>
+              <w:rPr>
+                <w:rFonts w:ascii="Calibri" w:eastAsia="Calibri" w:hAnsi="Calibri" w:cs="Calibri"/>
+                <w:color w:val="000000"/>
+                <w:sz w:val="22"/>
+                <w:szCs w:val="22"/>
+              </w:rPr>
+            </w:pPr>
+          </w:p>
+        </w:tc>
+        <w:tc>
+          <w:tcPr>
+            <w:tcW w:w="1665" w:type="dxa"/>
+            <w:tcBorders>
+              <w:top w:val="single" w:sz="4" w:space="0" w:color="000000"/>
+              <w:left w:val="single" w:sz="4" w:space="0" w:color="000000"/>
+              <w:bottom w:val="single" w:sz="4" w:space="0" w:color="000000"/>
+              <w:right w:val="single" w:sz="4" w:space="0" w:color="000000"/>
+            </w:tcBorders>
+            <w:shd w:val="clear" w:color="auto" w:fill="auto"/>
+            <w:tcMar>
+              <w:left w:w="114" w:type="dxa"/>
+              <w:right w:w="114" w:type="dxa"/>
+            </w:tcMar>
+            <w:vAlign w:val="bottom"/>
+          </w:tcPr>
+          <w:p>
+            <w:pPr>
+              <w:rPr>
+                <w:sz w:val="22"/>
+                <w:szCs w:val="22"/>
+              </w:rPr>
+            </w:pPr>
+            <w:r>
+              <w:rPr>
+                <w:color w:val="000000"/>
+                <w:sz w:val="22"/>
+                <w:szCs w:val="22"/>
+              </w:rPr>
+              <w:t>NOT STARTED</w:t>
+            </w:r>
+          </w:p>
+        </w:tc>
+        <w:tc>
+          <w:tcPr>
+            <w:tcW w:w="900" w:type="dxa"/>
+            <w:tcBorders>
+              <w:top w:val="single" w:sz="4" w:space="0" w:color="000000"/>
+              <w:left w:val="single" w:sz="4" w:space="0" w:color="000000"/>
+              <w:bottom w:val="single" w:sz="4" w:space="0" w:color="000000"/>
+              <w:right w:val="single" w:sz="4" w:space="0" w:color="000000"/>
+            </w:tcBorders>
+            <w:shd w:val="clear" w:color="auto" w:fill="auto"/>
+            <w:tcMar>
+              <w:left w:w="114" w:type="dxa"/>
+              <w:right w:w="114" w:type="dxa"/>
+            </w:tcMar>
+            <w:vAlign w:val="bottom"/>
+          </w:tcPr>
+          <w:p>
+            <w:pPr>
+              <w:rPr>
+                <w:sz w:val="22"/>
+                <w:szCs w:val="22"/>
+              </w:rPr>
+            </w:pPr>
+            <w:r>
+              <w:rPr>
+                <w:rFonts w:ascii="Arial" w:eastAsia="Arial" w:hAnsi="Arial" w:cs="Arial"/>
+                <w:color w:val="000000"/>
+                <w:sz w:val="22"/>
+                <w:szCs w:val="22"/>
+              </w:rPr>
+              <w:t>Deepak</w:t>
+            </w:r>
+          </w:p>
+        </w:tc>
+        <w:tc>
+          <w:tcPr>
+            <w:tcW w:w="915" w:type="dxa"/>
+            <w:tcBorders>
+              <w:top w:val="single" w:sz="4" w:space="0" w:color="000000"/>
+              <w:left w:val="single" w:sz="4" w:space="0" w:color="000000"/>
+              <w:bottom w:val="single" w:sz="4" w:space="0" w:color="000000"/>
+              <w:right w:val="single" w:sz="4" w:space="0" w:color="000000"/>
+            </w:tcBorders>
+            <w:shd w:val="clear" w:color="auto" w:fill="FFFFFF"/>
+            <w:tcMar>
+              <w:left w:w="114" w:type="dxa"/>
+              <w:right w:w="114" w:type="dxa"/>
+            </w:tcMar>
+          </w:tcPr>
+          <w:p>
+            <w:pPr>
+              <w:rPr>
+                <w:sz w:val="22"/>
+                <w:szCs w:val="22"/>
+              </w:rPr>
+            </w:pPr>
+            <w:r>
+              <w:rPr>
+                <w:rFonts w:ascii="Arial" w:eastAsia="Arial" w:hAnsi="Arial" w:cs="Arial"/>
+                <w:color w:val="000000"/>
+                <w:sz w:val="22"/>
+                <w:szCs w:val="22"/>
+              </w:rPr>
+              <w:t>5 Hours</w:t>
+            </w:r>
+          </w:p>
+        </w:tc>
+        <w:tc>
+          <w:tcPr>
+            <w:tcW w:w="1035" w:type="dxa"/>
+            <w:tcBorders>
+              <w:top w:val="single" w:sz="4" w:space="0" w:color="000000"/>
+              <w:left w:val="single" w:sz="4" w:space="0" w:color="000000"/>
+              <w:bottom w:val="single" w:sz="4" w:space="0" w:color="000000"/>
+              <w:right w:val="single" w:sz="4" w:space="0" w:color="000000"/>
+            </w:tcBorders>
+            <w:shd w:val="clear" w:color="auto" w:fill="auto"/>
+            <w:tcMar>
+              <w:left w:w="114" w:type="dxa"/>
+              <w:right w:w="114" w:type="dxa"/>
+            </w:tcMar>
+            <w:vAlign w:val="bottom"/>
+          </w:tcPr>
+          <w:p>
+            <w:pPr>
+              <w:rPr>
+                <w:rFonts w:ascii="Calibri" w:eastAsia="Calibri" w:hAnsi="Calibri" w:cs="Calibri"/>
+                <w:color w:val="000000"/>
+                <w:sz w:val="22"/>
+                <w:szCs w:val="22"/>
+              </w:rPr>
+            </w:pPr>
+          </w:p>
+        </w:tc>
+        <w:tc>
+          <w:tcPr>
+            <w:tcW w:w="990" w:type="dxa"/>
+            <w:tcBorders>
+              <w:top w:val="single" w:sz="4" w:space="0" w:color="000000"/>
+              <w:left w:val="single" w:sz="4" w:space="0" w:color="000000"/>
+              <w:bottom w:val="single" w:sz="4" w:space="0" w:color="000000"/>
+              <w:right w:val="single" w:sz="4" w:space="0" w:color="000000"/>
+            </w:tcBorders>
+            <w:shd w:val="clear" w:color="auto" w:fill="auto"/>
+            <w:tcMar>
+              <w:left w:w="114" w:type="dxa"/>
+              <w:right w:w="114" w:type="dxa"/>
+            </w:tcMar>
+            <w:vAlign w:val="bottom"/>
+          </w:tcPr>
+          <w:p>
+            <w:pPr>
+              <w:rPr>
+                <w:rFonts w:ascii="Calibri" w:eastAsia="Calibri" w:hAnsi="Calibri" w:cs="Calibri"/>
+                <w:color w:val="000000"/>
+                <w:sz w:val="22"/>
+                <w:szCs w:val="22"/>
+              </w:rPr>
+            </w:pPr>
+          </w:p>
+        </w:tc>
+      </w:tr>
+      <w:tr>
+        <w:trPr>
+          <w:trHeight w:val="255"/>
+        </w:trPr>
+        <w:tc>
+          <w:tcPr>
+            <w:tcW w:w="840" w:type="dxa"/>
+            <w:tcBorders>
+              <w:top w:val="single" w:sz="4" w:space="0" w:color="000000"/>
+              <w:left w:val="single" w:sz="4" w:space="0" w:color="000000"/>
+              <w:bottom w:val="single" w:sz="4" w:space="0" w:color="000000"/>
+              <w:right w:val="single" w:sz="4" w:space="0" w:color="000000"/>
+            </w:tcBorders>
+            <w:shd w:val="clear" w:color="auto" w:fill="FFFFFF"/>
+            <w:tcMar>
+              <w:left w:w="114" w:type="dxa"/>
+              <w:right w:w="114" w:type="dxa"/>
+            </w:tcMar>
+          </w:tcPr>
+          <w:p>
+            <w:pPr>
+              <w:rPr>
+                <w:sz w:val="22"/>
+                <w:szCs w:val="22"/>
+              </w:rPr>
+            </w:pPr>
+            <w:r>
+              <w:rPr>
+                <w:rFonts w:ascii="Arial" w:eastAsia="Arial" w:hAnsi="Arial" w:cs="Arial"/>
+                <w:color w:val="000000"/>
+                <w:sz w:val="22"/>
+                <w:szCs w:val="22"/>
+              </w:rPr>
+              <w:t>7.0</w:t>
+            </w:r>
+          </w:p>
+        </w:tc>
+        <w:tc>
+          <w:tcPr>
+            <w:tcW w:w="2234" w:type="dxa"/>
+            <w:tcBorders>
+              <w:top w:val="single" w:sz="4" w:space="0" w:color="000000"/>
+              <w:left w:val="single" w:sz="4" w:space="0" w:color="000000"/>
+              <w:bottom w:val="single" w:sz="4" w:space="0" w:color="000000"/>
+              <w:right w:val="single" w:sz="4" w:space="0" w:color="000000"/>
+            </w:tcBorders>
+            <w:shd w:val="clear" w:color="auto" w:fill="auto"/>
+            <w:tcMar>
+              <w:left w:w="114" w:type="dxa"/>
+              <w:right w:w="114" w:type="dxa"/>
+            </w:tcMar>
+            <w:vAlign w:val="bottom"/>
+          </w:tcPr>
+          <w:p>
+            <w:pPr>
+              <w:rPr>
+                <w:sz w:val="22"/>
+                <w:szCs w:val="22"/>
+              </w:rPr>
+            </w:pPr>
+            <w:r>
+              <w:rPr>
+                <w:color w:val="000000"/>
+                <w:sz w:val="22"/>
+                <w:szCs w:val="22"/>
+              </w:rPr>
+              <w:t>Continue to add to rewards screen</w:t>
+            </w:r>
+          </w:p>
+        </w:tc>
+        <w:tc>
+          <w:tcPr>
+            <w:tcW w:w="2355" w:type="dxa"/>
+            <w:tcBorders>
+              <w:top w:val="single" w:sz="4" w:space="0" w:color="000000"/>
+              <w:left w:val="single" w:sz="4" w:space="0" w:color="000000"/>
+              <w:bottom w:val="single" w:sz="4" w:space="0" w:color="000000"/>
+              <w:right w:val="single" w:sz="4" w:space="0" w:color="000000"/>
+            </w:tcBorders>
+            <w:shd w:val="clear" w:color="auto" w:fill="FFFFFF"/>
+            <w:tcMar>
+              <w:left w:w="114" w:type="dxa"/>
+              <w:right w:w="114" w:type="dxa"/>
+            </w:tcMar>
+          </w:tcPr>
+          <w:p>
+            <w:pPr>
+              <w:rPr>
+                <w:rFonts w:ascii="Calibri" w:eastAsia="Calibri" w:hAnsi="Calibri" w:cs="Calibri"/>
+                <w:color w:val="000000"/>
+                <w:sz w:val="22"/>
+                <w:szCs w:val="22"/>
+              </w:rPr>
+            </w:pPr>
+          </w:p>
+        </w:tc>
+        <w:tc>
+          <w:tcPr>
+            <w:tcW w:w="1665" w:type="dxa"/>
+            <w:tcBorders>
+              <w:top w:val="single" w:sz="4" w:space="0" w:color="000000"/>
+              <w:left w:val="single" w:sz="4" w:space="0" w:color="000000"/>
+              <w:bottom w:val="single" w:sz="4" w:space="0" w:color="000000"/>
+              <w:right w:val="single" w:sz="4" w:space="0" w:color="000000"/>
+            </w:tcBorders>
+            <w:shd w:val="clear" w:color="auto" w:fill="auto"/>
+            <w:tcMar>
+              <w:left w:w="114" w:type="dxa"/>
+              <w:right w:w="114" w:type="dxa"/>
+            </w:tcMar>
+            <w:vAlign w:val="bottom"/>
+          </w:tcPr>
+          <w:p>
+            <w:pPr>
+              <w:rPr>
+                <w:sz w:val="22"/>
+                <w:szCs w:val="22"/>
+              </w:rPr>
+            </w:pPr>
+            <w:r>
+              <w:rPr>
+                <w:color w:val="000000"/>
+                <w:sz w:val="22"/>
+                <w:szCs w:val="22"/>
+              </w:rPr>
+              <w:t>NOT STARTED</w:t>
+            </w:r>
+          </w:p>
+        </w:tc>
+        <w:tc>
+          <w:tcPr>
+            <w:tcW w:w="900" w:type="dxa"/>
+            <w:tcBorders>
+              <w:top w:val="single" w:sz="4" w:space="0" w:color="000000"/>
+              <w:left w:val="single" w:sz="4" w:space="0" w:color="000000"/>
+              <w:bottom w:val="single" w:sz="4" w:space="0" w:color="000000"/>
+              <w:right w:val="single" w:sz="4" w:space="0" w:color="000000"/>
+            </w:tcBorders>
+            <w:shd w:val="clear" w:color="auto" w:fill="auto"/>
+            <w:tcMar>
+              <w:left w:w="114" w:type="dxa"/>
+              <w:right w:w="114" w:type="dxa"/>
+            </w:tcMar>
+            <w:vAlign w:val="bottom"/>
+          </w:tcPr>
+          <w:p>
+            <w:pPr>
+              <w:rPr>
+                <w:sz w:val="22"/>
+                <w:szCs w:val="22"/>
+              </w:rPr>
+            </w:pPr>
+            <w:r>
+              <w:rPr>
+                <w:rFonts w:ascii="Arial" w:eastAsia="Arial" w:hAnsi="Arial" w:cs="Arial"/>
+                <w:color w:val="000000"/>
+                <w:sz w:val="22"/>
+                <w:szCs w:val="22"/>
+              </w:rPr>
+              <w:t>Matt</w:t>
+            </w:r>
+          </w:p>
+        </w:tc>
+        <w:tc>
+          <w:tcPr>
+            <w:tcW w:w="915" w:type="dxa"/>
+            <w:tcBorders>
+              <w:top w:val="single" w:sz="4" w:space="0" w:color="000000"/>
+              <w:left w:val="single" w:sz="4" w:space="0" w:color="000000"/>
+              <w:bottom w:val="single" w:sz="4" w:space="0" w:color="000000"/>
+              <w:right w:val="single" w:sz="4" w:space="0" w:color="000000"/>
+            </w:tcBorders>
+            <w:shd w:val="clear" w:color="auto" w:fill="FFFFFF"/>
+            <w:tcMar>
+              <w:left w:w="114" w:type="dxa"/>
+              <w:right w:w="114" w:type="dxa"/>
+            </w:tcMar>
+          </w:tcPr>
+          <w:p>
+            <w:pPr>
+              <w:rPr>
+                <w:sz w:val="22"/>
+                <w:szCs w:val="22"/>
+              </w:rPr>
+            </w:pPr>
+            <w:r>
+              <w:rPr>
+                <w:rFonts w:ascii="Arial" w:eastAsia="Arial" w:hAnsi="Arial" w:cs="Arial"/>
+                <w:color w:val="000000"/>
+                <w:sz w:val="22"/>
+                <w:szCs w:val="22"/>
+              </w:rPr>
+              <w:t>3</w:t>
+            </w:r>
+          </w:p>
+        </w:tc>
+        <w:tc>
+          <w:tcPr>
+            <w:tcW w:w="1035" w:type="dxa"/>
+            <w:tcBorders>
+              <w:top w:val="single" w:sz="4" w:space="0" w:color="000000"/>
+              <w:left w:val="single" w:sz="4" w:space="0" w:color="000000"/>
+              <w:bottom w:val="single" w:sz="4" w:space="0" w:color="000000"/>
+              <w:right w:val="single" w:sz="4" w:space="0" w:color="000000"/>
+            </w:tcBorders>
+            <w:shd w:val="clear" w:color="auto" w:fill="auto"/>
+            <w:tcMar>
+              <w:left w:w="114" w:type="dxa"/>
+              <w:right w:w="114" w:type="dxa"/>
+            </w:tcMar>
+            <w:vAlign w:val="bottom"/>
+          </w:tcPr>
+          <w:p>
+            <w:pPr>
+              <w:rPr>
+                <w:rFonts w:ascii="Calibri" w:eastAsia="Calibri" w:hAnsi="Calibri" w:cs="Calibri"/>
+                <w:color w:val="000000"/>
+                <w:sz w:val="22"/>
+                <w:szCs w:val="22"/>
+              </w:rPr>
+            </w:pPr>
+          </w:p>
+        </w:tc>
+        <w:tc>
+          <w:tcPr>
+            <w:tcW w:w="990" w:type="dxa"/>
+            <w:tcBorders>
+              <w:top w:val="single" w:sz="4" w:space="0" w:color="000000"/>
+              <w:left w:val="single" w:sz="4" w:space="0" w:color="000000"/>
+              <w:bottom w:val="single" w:sz="4" w:space="0" w:color="000000"/>
+              <w:right w:val="single" w:sz="4" w:space="0" w:color="000000"/>
+            </w:tcBorders>
+            <w:shd w:val="clear" w:color="auto" w:fill="auto"/>
+            <w:tcMar>
+              <w:left w:w="114" w:type="dxa"/>
+              <w:right w:w="114" w:type="dxa"/>
+            </w:tcMar>
+            <w:vAlign w:val="bottom"/>
+          </w:tcPr>
+          <w:p>
+            <w:pPr>
+              <w:rPr>
+                <w:rFonts w:ascii="Calibri" w:eastAsia="Calibri" w:hAnsi="Calibri" w:cs="Calibri"/>
+                <w:color w:val="000000"/>
+                <w:sz w:val="22"/>
+                <w:szCs w:val="22"/>
+              </w:rPr>
+            </w:pPr>
+          </w:p>
+        </w:tc>
+      </w:tr>
+      <w:tr>
+        <w:trPr>
+          <w:trHeight w:val="255"/>
+        </w:trPr>
+        <w:tc>
+          <w:tcPr>
+            <w:tcW w:w="840" w:type="dxa"/>
+            <w:tcBorders>
+              <w:top w:val="single" w:sz="4" w:space="0" w:color="000000"/>
+              <w:left w:val="single" w:sz="4" w:space="0" w:color="000000"/>
+              <w:bottom w:val="single" w:sz="4" w:space="0" w:color="000000"/>
+              <w:right w:val="single" w:sz="4" w:space="0" w:color="000000"/>
+            </w:tcBorders>
+            <w:shd w:val="clear" w:color="auto" w:fill="FFFFFF"/>
+            <w:tcMar>
+              <w:left w:w="114" w:type="dxa"/>
+              <w:right w:w="114" w:type="dxa"/>
+            </w:tcMar>
+          </w:tcPr>
+          <w:p>
+            <w:pPr>
+              <w:rPr>
+                <w:sz w:val="22"/>
+                <w:szCs w:val="22"/>
+              </w:rPr>
+            </w:pPr>
+            <w:r>
+              <w:rPr>
+                <w:rFonts w:ascii="Arial" w:eastAsia="Arial" w:hAnsi="Arial" w:cs="Arial"/>
+                <w:color w:val="000000"/>
+                <w:sz w:val="22"/>
+                <w:szCs w:val="22"/>
+              </w:rPr>
               <w:t>8.1</w:t>
             </w:r>
           </w:p>
@@ -5910,7 +7018,7 @@
                 <w:szCs w:val="22"/>
               </w:rPr>
             </w:pPr>
-            <w:hyperlink r:id="rId13">
+            <w:hyperlink r:id="rId16">
               <w:r>
                 <w:rPr>
                   <w:color w:val="1155CC"/>
@@ -7100,7 +8208,6 @@
                 <w:sz w:val="22"/>
                 <w:szCs w:val="22"/>
               </w:rPr>
-              <w:lastRenderedPageBreak/>
               <w:t>9.2</w:t>
             </w:r>
           </w:p>
@@ -7413,6 +8520,15 @@
                 <w:szCs w:val="22"/>
               </w:rPr>
             </w:pPr>
+            <w:r>
+              <w:rPr>
+                <w:rFonts w:ascii="Calibri" w:eastAsia="Calibri" w:hAnsi="Calibri" w:cs="Calibri"/>
+                <w:color w:val="000000"/>
+                <w:sz w:val="22"/>
+                <w:szCs w:val="22"/>
+              </w:rPr>
+              <w:t xml:space="preserve">Reviewed Corie’s Code and played around with its functionality. No Issues found. Ready For Merge </w:t>
+            </w:r>
           </w:p>
         </w:tc>
         <w:tc>
@@ -7444,7 +8560,7 @@
                 <w:sz w:val="22"/>
                 <w:szCs w:val="22"/>
               </w:rPr>
-              <w:t>NOT STARTED</w:t>
+              <w:t>COMPLETED</w:t>
             </w:r>
           </w:p>
         </w:tc>
@@ -7540,6 +8656,15 @@
                 <w:szCs w:val="22"/>
               </w:rPr>
             </w:pPr>
+            <w:r>
+              <w:rPr>
+                <w:rFonts w:ascii="Calibri" w:eastAsia="Calibri" w:hAnsi="Calibri" w:cs="Calibri"/>
+                <w:color w:val="000000"/>
+                <w:sz w:val="22"/>
+                <w:szCs w:val="22"/>
+              </w:rPr>
+              <w:t>1 Hour</w:t>
+            </w:r>
           </w:p>
         </w:tc>
         <w:tc>
@@ -7567,6 +8692,15 @@
                 <w:szCs w:val="22"/>
               </w:rPr>
             </w:pPr>
+            <w:r>
+              <w:rPr>
+                <w:rFonts w:ascii="Calibri" w:eastAsia="Calibri" w:hAnsi="Calibri" w:cs="Calibri"/>
+                <w:color w:val="000000"/>
+                <w:sz w:val="22"/>
+                <w:szCs w:val="22"/>
+              </w:rPr>
+              <w:t>-1 Hour</w:t>
+            </w:r>
           </w:p>
         </w:tc>
       </w:tr>
@@ -8102,6 +9236,7 @@
           <w:sz w:val="24"/>
           <w:szCs w:val="24"/>
         </w:rPr>
+        <w:lastRenderedPageBreak/>
         <w:t>6.  Assessment</w:t>
       </w:r>
     </w:p>
@@ -9625,6 +10760,29 @@
       </w:tblCellMar>
     </w:tblPr>
   </w:style>
+  <w:style w:type="character" w:styleId="Hyperlink">
+    <w:name w:val="Hyperlink"/>
+    <w:basedOn w:val="DefaultParagraphFont"/>
+    <w:uiPriority w:val="99"/>
+    <w:unhideWhenUsed/>
+    <w:rsid w:val="008868EA"/>
+    <w:rPr>
+      <w:color w:val="0000FF" w:themeColor="hyperlink"/>
+      <w:u w:val="single"/>
+    </w:rPr>
+  </w:style>
+  <w:style w:type="character" w:styleId="UnresolvedMention">
+    <w:name w:val="Unresolved Mention"/>
+    <w:basedOn w:val="DefaultParagraphFont"/>
+    <w:uiPriority w:val="99"/>
+    <w:semiHidden/>
+    <w:unhideWhenUsed/>
+    <w:rsid w:val="008868EA"/>
+    <w:rPr>
+      <w:color w:val="605E5C"/>
+      <w:shd w:val="clear" w:color="auto" w:fill="E1DFDD"/>
+    </w:rPr>
+  </w:style>
 </w:styles>
 </file>
 

</xml_diff>

<commit_message>
Matt: Updated C1 Iteration Plan.
</commit_message>
<xml_diff>
--- a/Iteration C-1/IterationPlan C1.docx
+++ b/Iteration C-1/IterationPlan C1.docx
@@ -1369,25 +1369,7 @@
           <w:sz w:val="22"/>
           <w:szCs w:val="22"/>
         </w:rPr>
-        <w:t xml:space="preserve"> Develop </w:t>
-      </w:r>
-      <w:proofErr w:type="gramStart"/>
-      <w:r>
-        <w:rPr>
-          <w:color w:val="000000"/>
-          <w:sz w:val="22"/>
-          <w:szCs w:val="22"/>
-        </w:rPr>
-        <w:t>The</w:t>
-      </w:r>
-      <w:proofErr w:type="gramEnd"/>
-      <w:r>
-        <w:rPr>
-          <w:color w:val="000000"/>
-          <w:sz w:val="22"/>
-          <w:szCs w:val="22"/>
-        </w:rPr>
-        <w:t xml:space="preserve"> Profile View page showing the profile information and some basic stats like number of completed to do’s </w:t>
+        <w:t xml:space="preserve"> Develop The Profile View page showing the profile information and some basic stats like number of completed to do’s </w:t>
       </w:r>
       <w:r>
         <w:rPr>
@@ -1653,23 +1635,13 @@
           <w:szCs w:val="22"/>
         </w:rPr>
       </w:pPr>
-      <w:proofErr w:type="gramStart"/>
       <w:r>
         <w:rPr>
           <w:rFonts w:ascii="Arial" w:eastAsia="Arial" w:hAnsi="Arial" w:cs="Arial"/>
           <w:sz w:val="18"/>
           <w:szCs w:val="18"/>
         </w:rPr>
-        <w:t>FBI{</w:t>
-      </w:r>
-      <w:proofErr w:type="gramEnd"/>
-      <w:r>
-        <w:rPr>
-          <w:rFonts w:ascii="Arial" w:eastAsia="Arial" w:hAnsi="Arial" w:cs="Arial"/>
-          <w:sz w:val="18"/>
-          <w:szCs w:val="18"/>
-        </w:rPr>
-        <w:t>num} = Firebase Authentication Issue</w:t>
+        <w:t>FBI{num} = Firebase Authentication Issue</w:t>
       </w:r>
     </w:p>
     <w:tbl>
@@ -2366,25 +2338,7 @@
                 <w:sz w:val="22"/>
                 <w:szCs w:val="22"/>
               </w:rPr>
-              <w:t xml:space="preserve">The navigation drawer now has </w:t>
-            </w:r>
-            <w:proofErr w:type="gramStart"/>
-            <w:r>
-              <w:rPr>
-                <w:rFonts w:ascii="Arial" w:eastAsia="Arial" w:hAnsi="Arial" w:cs="Arial"/>
-                <w:sz w:val="22"/>
-                <w:szCs w:val="22"/>
-              </w:rPr>
-              <w:t>all of</w:t>
-            </w:r>
-            <w:proofErr w:type="gramEnd"/>
-            <w:r>
-              <w:rPr>
-                <w:rFonts w:ascii="Arial" w:eastAsia="Arial" w:hAnsi="Arial" w:cs="Arial"/>
-                <w:sz w:val="22"/>
-                <w:szCs w:val="22"/>
-              </w:rPr>
-              <w:t xml:space="preserve"> the correct options available to the user after they have signed in.</w:t>
+              <w:t>The navigation drawer now has all of the correct options available to the user after they have signed in.</w:t>
             </w:r>
           </w:p>
         </w:tc>
@@ -2940,25 +2894,7 @@
                 <w:sz w:val="22"/>
                 <w:szCs w:val="22"/>
               </w:rPr>
-              <w:t xml:space="preserve">The navigation drawer now has </w:t>
-            </w:r>
-            <w:proofErr w:type="gramStart"/>
-            <w:r>
-              <w:rPr>
-                <w:rFonts w:ascii="Arial" w:eastAsia="Arial" w:hAnsi="Arial" w:cs="Arial"/>
-                <w:sz w:val="22"/>
-                <w:szCs w:val="22"/>
-              </w:rPr>
-              <w:t>all of</w:t>
-            </w:r>
-            <w:proofErr w:type="gramEnd"/>
-            <w:r>
-              <w:rPr>
-                <w:rFonts w:ascii="Arial" w:eastAsia="Arial" w:hAnsi="Arial" w:cs="Arial"/>
-                <w:sz w:val="22"/>
-                <w:szCs w:val="22"/>
-              </w:rPr>
-              <w:t xml:space="preserve"> the correct options available to the user after they have signed in.</w:t>
+              <w:t>The navigation drawer now has all of the correct options available to the user after they have signed in.</w:t>
             </w:r>
           </w:p>
         </w:tc>
@@ -3769,25 +3705,7 @@
                 <w:sz w:val="22"/>
                 <w:szCs w:val="22"/>
               </w:rPr>
-              <w:t xml:space="preserve">The </w:t>
-            </w:r>
-            <w:proofErr w:type="spellStart"/>
-            <w:r>
-              <w:rPr>
-                <w:rFonts w:ascii="Calibri" w:eastAsia="Calibri" w:hAnsi="Calibri" w:cs="Calibri"/>
-                <w:sz w:val="22"/>
-                <w:szCs w:val="22"/>
-              </w:rPr>
-              <w:t>todos</w:t>
-            </w:r>
-            <w:proofErr w:type="spellEnd"/>
-            <w:r>
-              <w:rPr>
-                <w:rFonts w:ascii="Calibri" w:eastAsia="Calibri" w:hAnsi="Calibri" w:cs="Calibri"/>
-                <w:sz w:val="22"/>
-                <w:szCs w:val="22"/>
-              </w:rPr>
-              <w:t xml:space="preserve"> created by the user are still accessible in the application even after the user has signed out.</w:t>
+              <w:t>The todos created by the user are still accessible in the application even after the user has signed out.</w:t>
             </w:r>
           </w:p>
         </w:tc>
@@ -5252,59 +5170,8 @@
                 <w:sz w:val="22"/>
                 <w:szCs w:val="22"/>
               </w:rPr>
-              <w:t xml:space="preserve">Developed a Completed Todo Screen where Completed </w:t>
-            </w:r>
-            <w:proofErr w:type="spellStart"/>
-            <w:r>
-              <w:rPr>
-                <w:rFonts w:ascii="Calibri" w:eastAsia="Calibri" w:hAnsi="Calibri" w:cs="Calibri"/>
-                <w:color w:val="000000"/>
-                <w:sz w:val="22"/>
-                <w:szCs w:val="22"/>
-              </w:rPr>
-              <w:t>Todos</w:t>
-            </w:r>
-            <w:proofErr w:type="spellEnd"/>
-            <w:r>
-              <w:rPr>
-                <w:rFonts w:ascii="Calibri" w:eastAsia="Calibri" w:hAnsi="Calibri" w:cs="Calibri"/>
-                <w:color w:val="000000"/>
-                <w:sz w:val="22"/>
-                <w:szCs w:val="22"/>
-              </w:rPr>
-              <w:t xml:space="preserve"> display. Also made it so that the Home/</w:t>
-            </w:r>
-            <w:proofErr w:type="spellStart"/>
-            <w:r>
-              <w:rPr>
-                <w:rFonts w:ascii="Calibri" w:eastAsia="Calibri" w:hAnsi="Calibri" w:cs="Calibri"/>
-                <w:color w:val="000000"/>
-                <w:sz w:val="22"/>
-                <w:szCs w:val="22"/>
-              </w:rPr>
-              <w:t>Todoscreen</w:t>
-            </w:r>
-            <w:proofErr w:type="spellEnd"/>
-            <w:r>
-              <w:rPr>
-                <w:rFonts w:ascii="Calibri" w:eastAsia="Calibri" w:hAnsi="Calibri" w:cs="Calibri"/>
-                <w:color w:val="000000"/>
-                <w:sz w:val="22"/>
-                <w:szCs w:val="22"/>
-              </w:rPr>
-              <w:t xml:space="preserve"> only shows incomplete </w:t>
-            </w:r>
-            <w:proofErr w:type="spellStart"/>
-            <w:r>
-              <w:rPr>
-                <w:rFonts w:ascii="Calibri" w:eastAsia="Calibri" w:hAnsi="Calibri" w:cs="Calibri"/>
-                <w:color w:val="000000"/>
-                <w:sz w:val="22"/>
-                <w:szCs w:val="22"/>
-              </w:rPr>
-              <w:t>Todos</w:t>
-            </w:r>
-            <w:proofErr w:type="spellEnd"/>
+              <w:t>Developed a Completed Todo Screen where Completed Todos display. Also made it so that the Home/Todoscreen only shows incomplete Todos</w:t>
+            </w:r>
           </w:p>
         </w:tc>
         <w:tc>
@@ -5556,25 +5423,7 @@
                 <w:sz w:val="22"/>
                 <w:szCs w:val="22"/>
               </w:rPr>
-              <w:t xml:space="preserve">Fix Issue where Completed Screen would crash when there was active </w:t>
-            </w:r>
-            <w:proofErr w:type="spellStart"/>
-            <w:r>
-              <w:rPr>
-                <w:color w:val="000000"/>
-                <w:sz w:val="22"/>
-                <w:szCs w:val="22"/>
-              </w:rPr>
-              <w:t>todos</w:t>
-            </w:r>
-            <w:proofErr w:type="spellEnd"/>
-            <w:r>
-              <w:rPr>
-                <w:color w:val="000000"/>
-                <w:sz w:val="22"/>
-                <w:szCs w:val="22"/>
-              </w:rPr>
-              <w:t>.</w:t>
+              <w:t>Fix Issue where Completed Screen would crash when there was active todos.</w:t>
             </w:r>
           </w:p>
         </w:tc>
@@ -5618,47 +5467,7 @@
                 <w:sz w:val="22"/>
                 <w:szCs w:val="22"/>
               </w:rPr>
-              <w:t xml:space="preserve">active </w:t>
-            </w:r>
-            <w:proofErr w:type="spellStart"/>
-            <w:r>
-              <w:rPr>
-                <w:rFonts w:ascii="Calibri" w:eastAsia="Calibri" w:hAnsi="Calibri" w:cs="Calibri"/>
-                <w:color w:val="000000"/>
-                <w:sz w:val="22"/>
-                <w:szCs w:val="22"/>
-              </w:rPr>
-              <w:t>todos</w:t>
-            </w:r>
-            <w:proofErr w:type="spellEnd"/>
-            <w:r>
-              <w:rPr>
-                <w:rFonts w:ascii="Calibri" w:eastAsia="Calibri" w:hAnsi="Calibri" w:cs="Calibri"/>
-                <w:color w:val="000000"/>
-                <w:sz w:val="22"/>
-                <w:szCs w:val="22"/>
-              </w:rPr>
-              <w:t>. Completion Screen now displays only completed Tasks and the Home/</w:t>
-            </w:r>
-            <w:proofErr w:type="spellStart"/>
-            <w:r>
-              <w:rPr>
-                <w:rFonts w:ascii="Calibri" w:eastAsia="Calibri" w:hAnsi="Calibri" w:cs="Calibri"/>
-                <w:color w:val="000000"/>
-                <w:sz w:val="22"/>
-                <w:szCs w:val="22"/>
-              </w:rPr>
-              <w:t>Todoscreen</w:t>
-            </w:r>
-            <w:proofErr w:type="spellEnd"/>
-            <w:r>
-              <w:rPr>
-                <w:rFonts w:ascii="Calibri" w:eastAsia="Calibri" w:hAnsi="Calibri" w:cs="Calibri"/>
-                <w:color w:val="000000"/>
-                <w:sz w:val="22"/>
-                <w:szCs w:val="22"/>
-              </w:rPr>
-              <w:t xml:space="preserve"> </w:t>
+              <w:t xml:space="preserve">active todos. Completion Screen now displays only completed Tasks and the Home/Todoscreen </w:t>
             </w:r>
             <w:r>
               <w:rPr>
@@ -6764,7 +6573,7 @@
                 <w:sz w:val="22"/>
                 <w:szCs w:val="22"/>
               </w:rPr>
-              <w:t>NOT STARTED</w:t>
+              <w:t>PUSHED TO C2</w:t>
             </w:r>
           </w:p>
         </w:tc>

</xml_diff>

<commit_message>
Add hours to work items
</commit_message>
<xml_diff>
--- a/Iteration C-1/IterationPlan C1.docx
+++ b/Iteration C-1/IterationPlan C1.docx
@@ -6318,6 +6318,34 @@
                 <w:szCs w:val="22"/>
               </w:rPr>
             </w:pPr>
+            <w:r>
+              <w:rPr>
+                <w:rFonts w:ascii="Calibri" w:eastAsia="Calibri" w:hAnsi="Calibri" w:cs="Calibri"/>
+                <w:color w:val="000000"/>
+                <w:sz w:val="22"/>
+                <w:szCs w:val="22"/>
+              </w:rPr>
+              <w:t>Documents available for viewing and/or downloading.</w:t>
+            </w:r>
+          </w:p>
+          <w:p>
+            <w:pPr>
+              <w:rPr>
+                <w:rFonts w:ascii="Calibri" w:eastAsia="Calibri" w:hAnsi="Calibri" w:cs="Calibri"/>
+                <w:color w:val="000000"/>
+                <w:sz w:val="22"/>
+                <w:szCs w:val="22"/>
+              </w:rPr>
+            </w:pPr>
+            <w:r>
+              <w:rPr>
+                <w:rFonts w:ascii="Calibri" w:eastAsia="Calibri" w:hAnsi="Calibri" w:cs="Calibri"/>
+                <w:color w:val="000000"/>
+                <w:sz w:val="22"/>
+                <w:szCs w:val="22"/>
+              </w:rPr>
+              <w:t>Demo video also available.</w:t>
+            </w:r>
           </w:p>
         </w:tc>
         <w:tc>
@@ -6343,14 +6371,16 @@
                 <w:szCs w:val="22"/>
               </w:rPr>
             </w:pPr>
-            <w:r>
-              <w:rPr>
-                <w:color w:val="000000"/>
-                <w:sz w:val="22"/>
-                <w:szCs w:val="22"/>
-              </w:rPr>
-              <w:t>NOT STARTED</w:t>
-            </w:r>
+            <w:hyperlink r:id="rId16" w:history="1">
+              <w:r>
+                <w:rPr>
+                  <w:rStyle w:val="Hyperlink"/>
+                  <w:sz w:val="22"/>
+                  <w:szCs w:val="22"/>
+                </w:rPr>
+                <w:t>Completed</w:t>
+              </w:r>
+            </w:hyperlink>
           </w:p>
         </w:tc>
         <w:tc>
@@ -6416,7 +6446,16 @@
                 <w:sz w:val="22"/>
                 <w:szCs w:val="22"/>
               </w:rPr>
-              <w:t>3 Hours</w:t>
+              <w:t xml:space="preserve">5 </w:t>
+            </w:r>
+            <w:r>
+              <w:rPr>
+                <w:rFonts w:ascii="Arial" w:eastAsia="Arial" w:hAnsi="Arial" w:cs="Arial"/>
+                <w:color w:val="000000"/>
+                <w:sz w:val="22"/>
+                <w:szCs w:val="22"/>
+              </w:rPr>
+              <w:t>Hours</w:t>
             </w:r>
           </w:p>
         </w:tc>
@@ -6445,6 +6484,15 @@
                 <w:szCs w:val="22"/>
               </w:rPr>
             </w:pPr>
+            <w:r>
+              <w:rPr>
+                <w:rFonts w:ascii="Calibri" w:eastAsia="Calibri" w:hAnsi="Calibri" w:cs="Calibri"/>
+                <w:color w:val="000000"/>
+                <w:sz w:val="22"/>
+                <w:szCs w:val="22"/>
+              </w:rPr>
+              <w:t>8 hours</w:t>
+            </w:r>
           </w:p>
         </w:tc>
         <w:tc>
@@ -7112,7 +7160,7 @@
                 <w:szCs w:val="22"/>
               </w:rPr>
             </w:pPr>
-            <w:hyperlink r:id="rId16">
+            <w:hyperlink r:id="rId17">
               <w:r>
                 <w:rPr>
                   <w:color w:val="1155CC"/>
@@ -7390,7 +7438,7 @@
                 <w:sz w:val="22"/>
                 <w:szCs w:val="22"/>
               </w:rPr>
-              <w:t>NOT STARTED</w:t>
+              <w:t>In Progress</w:t>
             </w:r>
           </w:p>
         </w:tc>

</xml_diff>

<commit_message>
Add to work item 8.2
</commit_message>
<xml_diff>
--- a/Iteration C-1/IterationPlan C1.docx
+++ b/Iteration C-1/IterationPlan C1.docx
@@ -7418,6 +7418,15 @@
                 <w:szCs w:val="22"/>
               </w:rPr>
             </w:pPr>
+            <w:r>
+              <w:rPr>
+                <w:rFonts w:ascii="Calibri" w:eastAsia="Calibri" w:hAnsi="Calibri" w:cs="Calibri"/>
+                <w:color w:val="000000"/>
+                <w:sz w:val="22"/>
+                <w:szCs w:val="22"/>
+              </w:rPr>
+              <w:t>Tested for screen appearance, navigation, and viewing the files.</w:t>
+            </w:r>
           </w:p>
         </w:tc>
         <w:tc>
@@ -7443,14 +7452,16 @@
                 <w:szCs w:val="22"/>
               </w:rPr>
             </w:pPr>
-            <w:r>
-              <w:rPr>
-                <w:color w:val="000000"/>
-                <w:sz w:val="22"/>
-                <w:szCs w:val="22"/>
-              </w:rPr>
-              <w:t>In Progress</w:t>
-            </w:r>
+            <w:hyperlink r:id="rId19" w:history="1">
+              <w:r>
+                <w:rPr>
+                  <w:rStyle w:val="Hyperlink"/>
+                  <w:sz w:val="22"/>
+                  <w:szCs w:val="22"/>
+                </w:rPr>
+                <w:t>Completed</w:t>
+              </w:r>
+            </w:hyperlink>
           </w:p>
         </w:tc>
         <w:tc>
@@ -7545,6 +7556,15 @@
                 <w:szCs w:val="22"/>
               </w:rPr>
             </w:pPr>
+            <w:r>
+              <w:rPr>
+                <w:rFonts w:ascii="Calibri" w:eastAsia="Calibri" w:hAnsi="Calibri" w:cs="Calibri"/>
+                <w:color w:val="000000"/>
+                <w:sz w:val="22"/>
+                <w:szCs w:val="22"/>
+              </w:rPr>
+              <w:t>4</w:t>
+            </w:r>
           </w:p>
         </w:tc>
         <w:tc>

</xml_diff>

<commit_message>
Matt: Updated Iteration Plan. Started on Testing of last iteration.
</commit_message>
<xml_diff>
--- a/Iteration C-1/IterationPlan C1.docx
+++ b/Iteration C-1/IterationPlan C1.docx
@@ -4929,25 +4929,7 @@
                 <w:sz w:val="22"/>
                 <w:szCs w:val="22"/>
               </w:rPr>
-              <w:t xml:space="preserve">Modify </w:t>
-            </w:r>
-            <w:proofErr w:type="spellStart"/>
-            <w:r>
-              <w:rPr>
-                <w:color w:val="000000"/>
-                <w:sz w:val="22"/>
-                <w:szCs w:val="22"/>
-              </w:rPr>
-              <w:t>Todo</w:t>
-            </w:r>
-            <w:proofErr w:type="spellEnd"/>
-            <w:r>
-              <w:rPr>
-                <w:color w:val="000000"/>
-                <w:sz w:val="22"/>
-                <w:szCs w:val="22"/>
-              </w:rPr>
-              <w:t xml:space="preserve"> Object so it can accept completion Dates</w:t>
+              <w:t>Modify Todo Object so it can accept completion Dates</w:t>
             </w:r>
           </w:p>
         </w:tc>
@@ -4982,27 +4964,7 @@
                 <w:sz w:val="22"/>
                 <w:szCs w:val="22"/>
               </w:rPr>
-              <w:t xml:space="preserve">Changed Database and </w:t>
-            </w:r>
-            <w:proofErr w:type="spellStart"/>
-            <w:r>
-              <w:rPr>
-                <w:rFonts w:ascii="Calibri" w:eastAsia="Calibri" w:hAnsi="Calibri" w:cs="Calibri"/>
-                <w:color w:val="000000"/>
-                <w:sz w:val="22"/>
-                <w:szCs w:val="22"/>
-              </w:rPr>
-              <w:t>Todo</w:t>
-            </w:r>
-            <w:proofErr w:type="spellEnd"/>
-            <w:r>
-              <w:rPr>
-                <w:rFonts w:ascii="Calibri" w:eastAsia="Calibri" w:hAnsi="Calibri" w:cs="Calibri"/>
-                <w:color w:val="000000"/>
-                <w:sz w:val="22"/>
-                <w:szCs w:val="22"/>
-              </w:rPr>
-              <w:t xml:space="preserve"> Objects and related code so that it will accept a completion date</w:t>
+              <w:t>Changed Database and Todo Objects and related code so that it will accept a completion date</w:t>
             </w:r>
           </w:p>
         </w:tc>
@@ -5255,43 +5217,7 @@
                 <w:sz w:val="22"/>
                 <w:szCs w:val="22"/>
               </w:rPr>
-              <w:t xml:space="preserve">Completed </w:t>
-            </w:r>
-            <w:proofErr w:type="spellStart"/>
-            <w:r>
-              <w:rPr>
-                <w:color w:val="000000"/>
-                <w:sz w:val="22"/>
-                <w:szCs w:val="22"/>
-              </w:rPr>
-              <w:t>Todo’s</w:t>
-            </w:r>
-            <w:proofErr w:type="spellEnd"/>
-            <w:r>
-              <w:rPr>
-                <w:color w:val="000000"/>
-                <w:sz w:val="22"/>
-                <w:szCs w:val="22"/>
-              </w:rPr>
-              <w:t xml:space="preserve"> Appear in </w:t>
-            </w:r>
-            <w:proofErr w:type="spellStart"/>
-            <w:r>
-              <w:rPr>
-                <w:color w:val="000000"/>
-                <w:sz w:val="22"/>
-                <w:szCs w:val="22"/>
-              </w:rPr>
-              <w:t>Todo</w:t>
-            </w:r>
-            <w:proofErr w:type="spellEnd"/>
-            <w:r>
-              <w:rPr>
-                <w:color w:val="000000"/>
-                <w:sz w:val="22"/>
-                <w:szCs w:val="22"/>
-              </w:rPr>
-              <w:t xml:space="preserve"> Screen</w:t>
+              <w:t>Completed Todo’s Appear in Todo Screen</w:t>
             </w:r>
           </w:p>
         </w:tc>
@@ -5326,27 +5252,7 @@
                 <w:sz w:val="22"/>
                 <w:szCs w:val="22"/>
               </w:rPr>
-              <w:t xml:space="preserve">Developed a Completed </w:t>
-            </w:r>
-            <w:proofErr w:type="spellStart"/>
-            <w:r>
-              <w:rPr>
-                <w:rFonts w:ascii="Calibri" w:eastAsia="Calibri" w:hAnsi="Calibri" w:cs="Calibri"/>
-                <w:color w:val="000000"/>
-                <w:sz w:val="22"/>
-                <w:szCs w:val="22"/>
-              </w:rPr>
-              <w:t>Todo</w:t>
-            </w:r>
-            <w:proofErr w:type="spellEnd"/>
-            <w:r>
-              <w:rPr>
-                <w:rFonts w:ascii="Calibri" w:eastAsia="Calibri" w:hAnsi="Calibri" w:cs="Calibri"/>
-                <w:color w:val="000000"/>
-                <w:sz w:val="22"/>
-                <w:szCs w:val="22"/>
-              </w:rPr>
-              <w:t xml:space="preserve"> Screen where Completed </w:t>
+              <w:t xml:space="preserve">Developed a Completed Todo Screen where Completed </w:t>
             </w:r>
             <w:proofErr w:type="spellStart"/>
             <w:r>
@@ -7720,7 +7626,7 @@
                 <w:sz w:val="22"/>
                 <w:szCs w:val="22"/>
               </w:rPr>
-              <w:t>NOT STARTED</w:t>
+              <w:t>IN PROGRESS</w:t>
             </w:r>
           </w:p>
         </w:tc>

</xml_diff>

<commit_message>
Updated Completed item columns
</commit_message>
<xml_diff>
--- a/Iteration C-1/IterationPlan C1.docx
+++ b/Iteration C-1/IterationPlan C1.docx
@@ -4131,6 +4131,35 @@
                 <w:szCs w:val="22"/>
               </w:rPr>
             </w:pPr>
+            <w:r>
+              <w:rPr>
+                <w:rFonts w:ascii="Calibri" w:eastAsia="Calibri" w:hAnsi="Calibri" w:cs="Calibri"/>
+                <w:color w:val="000000"/>
+                <w:sz w:val="22"/>
+                <w:szCs w:val="22"/>
+              </w:rPr>
+              <w:t xml:space="preserve">Timer app can undergo multiple routes due to testing. The testing has shown counterproductive clashes with other tasks. Singular timer attachment proved productive, awaiting </w:t>
+            </w:r>
+            <w:proofErr w:type="spellStart"/>
+            <w:r>
+              <w:rPr>
+                <w:rFonts w:ascii="Calibri" w:eastAsia="Calibri" w:hAnsi="Calibri" w:cs="Calibri"/>
+                <w:color w:val="000000"/>
+                <w:sz w:val="22"/>
+                <w:szCs w:val="22"/>
+              </w:rPr>
+              <w:t>gradle</w:t>
+            </w:r>
+            <w:proofErr w:type="spellEnd"/>
+            <w:r>
+              <w:rPr>
+                <w:rFonts w:ascii="Calibri" w:eastAsia="Calibri" w:hAnsi="Calibri" w:cs="Calibri"/>
+                <w:color w:val="000000"/>
+                <w:sz w:val="22"/>
+                <w:szCs w:val="22"/>
+              </w:rPr>
+              <w:t xml:space="preserve"> issue fix for final merge.</w:t>
+            </w:r>
           </w:p>
         </w:tc>
         <w:tc>
@@ -4162,7 +4191,7 @@
                 <w:sz w:val="22"/>
                 <w:szCs w:val="22"/>
               </w:rPr>
-              <w:t>TEST</w:t>
+              <w:t>INPROGRESS</w:t>
             </w:r>
           </w:p>
         </w:tc>
@@ -4258,6 +4287,15 @@
                 <w:szCs w:val="22"/>
               </w:rPr>
             </w:pPr>
+            <w:r>
+              <w:rPr>
+                <w:rFonts w:ascii="Calibri" w:eastAsia="Calibri" w:hAnsi="Calibri" w:cs="Calibri"/>
+                <w:color w:val="000000"/>
+                <w:sz w:val="22"/>
+                <w:szCs w:val="22"/>
+              </w:rPr>
+              <w:t>7 Hours</w:t>
+            </w:r>
           </w:p>
         </w:tc>
         <w:tc>
@@ -4285,6 +4323,15 @@
                 <w:szCs w:val="22"/>
               </w:rPr>
             </w:pPr>
+            <w:r>
+              <w:rPr>
+                <w:rFonts w:ascii="Calibri" w:eastAsia="Calibri" w:hAnsi="Calibri" w:cs="Calibri"/>
+                <w:color w:val="000000"/>
+                <w:sz w:val="22"/>
+                <w:szCs w:val="22"/>
+              </w:rPr>
+              <w:t>30 Minutes</w:t>
+            </w:r>
           </w:p>
         </w:tc>
       </w:tr>
@@ -5522,6 +5569,7 @@
                 <w:sz w:val="22"/>
                 <w:szCs w:val="22"/>
               </w:rPr>
+              <w:lastRenderedPageBreak/>
               <w:t>3.3</w:t>
             </w:r>
           </w:p>
@@ -5658,17 +5706,7 @@
                 <w:sz w:val="22"/>
                 <w:szCs w:val="22"/>
               </w:rPr>
-              <w:t xml:space="preserve"> </w:t>
-            </w:r>
-            <w:r>
-              <w:rPr>
-                <w:rFonts w:ascii="Calibri" w:eastAsia="Calibri" w:hAnsi="Calibri" w:cs="Calibri"/>
-                <w:color w:val="000000"/>
-                <w:sz w:val="22"/>
-                <w:szCs w:val="22"/>
-              </w:rPr>
-              <w:lastRenderedPageBreak/>
-              <w:t>shows only incomplete Tasks. Ready For Review</w:t>
+              <w:t xml:space="preserve"> shows only incomplete Tasks. Ready For Review</w:t>
             </w:r>
           </w:p>
         </w:tc>
@@ -7818,7 +7856,15 @@
                 <w:sz w:val="22"/>
                 <w:szCs w:val="22"/>
               </w:rPr>
-              <w:t>Test and Record Results of test for work completed</w:t>
+              <w:t xml:space="preserve">Test and Record Results of test for </w:t>
+            </w:r>
+            <w:r>
+              <w:rPr>
+                <w:color w:val="000000"/>
+                <w:sz w:val="22"/>
+                <w:szCs w:val="22"/>
+              </w:rPr>
+              <w:t>Timer</w:t>
             </w:r>
           </w:p>
         </w:tc>
@@ -7846,6 +7892,25 @@
                 <w:szCs w:val="22"/>
               </w:rPr>
             </w:pPr>
+            <w:r>
+              <w:rPr>
+                <w:rFonts w:ascii="Calibri" w:eastAsia="Calibri" w:hAnsi="Calibri" w:cs="Calibri"/>
+                <w:color w:val="000000"/>
+                <w:sz w:val="22"/>
+                <w:szCs w:val="22"/>
+              </w:rPr>
+              <w:t xml:space="preserve">Extensive testing issued multiple outliers within coding. Due to productiveness, singular timer being added. Some crashes </w:t>
+            </w:r>
+            <w:r>
+              <w:rPr>
+                <w:rFonts w:ascii="Calibri" w:eastAsia="Calibri" w:hAnsi="Calibri" w:cs="Calibri"/>
+                <w:color w:val="000000"/>
+                <w:sz w:val="22"/>
+                <w:szCs w:val="22"/>
+              </w:rPr>
+              <w:lastRenderedPageBreak/>
+              <w:t>have caused bug fixes to be done in C2.</w:t>
+            </w:r>
           </w:p>
         </w:tc>
         <w:tc>
@@ -7877,7 +7942,8 @@
                 <w:sz w:val="22"/>
                 <w:szCs w:val="22"/>
               </w:rPr>
-              <w:t>NOT STARTED</w:t>
+              <w:lastRenderedPageBreak/>
+              <w:t>COMPLETED</w:t>
             </w:r>
           </w:p>
         </w:tc>
@@ -7973,6 +8039,15 @@
                 <w:szCs w:val="22"/>
               </w:rPr>
             </w:pPr>
+            <w:r>
+              <w:rPr>
+                <w:rFonts w:ascii="Calibri" w:eastAsia="Calibri" w:hAnsi="Calibri" w:cs="Calibri"/>
+                <w:color w:val="000000"/>
+                <w:sz w:val="22"/>
+                <w:szCs w:val="22"/>
+              </w:rPr>
+              <w:t>3 Hours</w:t>
+            </w:r>
           </w:p>
         </w:tc>
         <w:tc>
@@ -8000,6 +8075,15 @@
                 <w:szCs w:val="22"/>
               </w:rPr>
             </w:pPr>
+            <w:r>
+              <w:rPr>
+                <w:rFonts w:ascii="Calibri" w:eastAsia="Calibri" w:hAnsi="Calibri" w:cs="Calibri"/>
+                <w:color w:val="000000"/>
+                <w:sz w:val="22"/>
+                <w:szCs w:val="22"/>
+              </w:rPr>
+              <w:t>0 Hours</w:t>
+            </w:r>
           </w:p>
         </w:tc>
       </w:tr>
@@ -8825,7 +8909,6 @@
                 <w:sz w:val="22"/>
                 <w:szCs w:val="22"/>
               </w:rPr>
-              <w:lastRenderedPageBreak/>
               <w:t>9.4</w:t>
             </w:r>
           </w:p>
@@ -8887,6 +8970,35 @@
                 <w:szCs w:val="22"/>
               </w:rPr>
             </w:pPr>
+            <w:r>
+              <w:rPr>
+                <w:rFonts w:ascii="Calibri" w:eastAsia="Calibri" w:hAnsi="Calibri" w:cs="Calibri"/>
+                <w:color w:val="000000"/>
+                <w:sz w:val="22"/>
+                <w:szCs w:val="22"/>
+              </w:rPr>
+              <w:t xml:space="preserve">Due to issues in continuity, </w:t>
+            </w:r>
+            <w:proofErr w:type="spellStart"/>
+            <w:r>
+              <w:rPr>
+                <w:rFonts w:ascii="Calibri" w:eastAsia="Calibri" w:hAnsi="Calibri" w:cs="Calibri"/>
+                <w:color w:val="000000"/>
+                <w:sz w:val="22"/>
+                <w:szCs w:val="22"/>
+              </w:rPr>
+              <w:t>gradle</w:t>
+            </w:r>
+            <w:proofErr w:type="spellEnd"/>
+            <w:r>
+              <w:rPr>
+                <w:rFonts w:ascii="Calibri" w:eastAsia="Calibri" w:hAnsi="Calibri" w:cs="Calibri"/>
+                <w:color w:val="000000"/>
+                <w:sz w:val="22"/>
+                <w:szCs w:val="22"/>
+              </w:rPr>
+              <w:t xml:space="preserve"> improvement has meant issues for android-extension as it’s no longer support. Review of newly imported design standards of colour and refurbished look has been tested from a user standpoint. Aesthetical input from Corie is beyond apt.</w:t>
+            </w:r>
           </w:p>
         </w:tc>
         <w:tc>
@@ -8918,7 +9030,7 @@
                 <w:sz w:val="22"/>
                 <w:szCs w:val="22"/>
               </w:rPr>
-              <w:t>NOT STARTED</w:t>
+              <w:t>COMPLETED</w:t>
             </w:r>
           </w:p>
         </w:tc>
@@ -9014,6 +9126,15 @@
                 <w:szCs w:val="22"/>
               </w:rPr>
             </w:pPr>
+            <w:r>
+              <w:rPr>
+                <w:rFonts w:ascii="Calibri" w:eastAsia="Calibri" w:hAnsi="Calibri" w:cs="Calibri"/>
+                <w:color w:val="000000"/>
+                <w:sz w:val="22"/>
+                <w:szCs w:val="22"/>
+              </w:rPr>
+              <w:t>1 Hour</w:t>
+            </w:r>
           </w:p>
         </w:tc>
         <w:tc>
@@ -9651,6 +9772,7 @@
           <w:sz w:val="22"/>
           <w:szCs w:val="22"/>
         </w:rPr>
+        <w:lastRenderedPageBreak/>
         <w:t>Assessment against objectives</w:t>
       </w:r>
     </w:p>

</xml_diff>